<commit_message>
some last minute changes
</commit_message>
<xml_diff>
--- a/projectWriteUp.docx
+++ b/projectWriteUp.docx
@@ -128,13 +128,24 @@
       <w:r>
         <w:t xml:space="preserve">Once that is complete, simply download the </w:t>
       </w:r>
-      <w:proofErr w:type="spellStart"/>
-      <w:r>
-        <w:t>Github</w:t>
-      </w:r>
-      <w:proofErr w:type="spellEnd"/>
-      <w:r>
-        <w:t xml:space="preserve"> repository linked here, open the “Learning </w:t>
+      <w:hyperlink r:id="rId7" w:history="1">
+        <w:proofErr w:type="spellStart"/>
+        <w:r>
+          <w:rPr>
+            <w:rStyle w:val="Hyperlink"/>
+          </w:rPr>
+          <w:t>Github</w:t>
+        </w:r>
+        <w:proofErr w:type="spellEnd"/>
+        <w:r>
+          <w:rPr>
+            <w:rStyle w:val="Hyperlink"/>
+          </w:rPr>
+          <w:t xml:space="preserve"> repository linked here</w:t>
+        </w:r>
+      </w:hyperlink>
+      <w:r>
+        <w:t xml:space="preserve">, open the “Learning </w:t>
       </w:r>
       <w:proofErr w:type="spellStart"/>
       <w:r>
@@ -277,7 +288,7 @@
                     <pic:cNvPicPr/>
                   </pic:nvPicPr>
                   <pic:blipFill>
-                    <a:blip r:embed="rId7" cstate="print">
+                    <a:blip r:embed="rId8" cstate="print">
                       <a:extLst>
                         <a:ext uri="{28A0092B-C50C-407E-A947-70E740481C1C}">
                           <a14:useLocalDpi xmlns:a14="http://schemas.microsoft.com/office/drawing/2010/main" val="0"/>
@@ -414,7 +425,7 @@
                     <pic:cNvPicPr/>
                   </pic:nvPicPr>
                   <pic:blipFill>
-                    <a:blip r:embed="rId8">
+                    <a:blip r:embed="rId9">
                       <a:extLst>
                         <a:ext uri="{28A0092B-C50C-407E-A947-70E740481C1C}">
                           <a14:useLocalDpi xmlns:a14="http://schemas.microsoft.com/office/drawing/2010/main" val="0"/>
@@ -2975,15 +2986,100 @@
         <w:t>Can a simple Reinforcement Learning model learn Blackjack?</w:t>
       </w:r>
     </w:p>
-    <w:p>
-      <w:pPr>
+    <w:p/>
+    <w:p>
+      <w:pPr>
+        <w:ind w:firstLine="720"/>
+      </w:pPr>
+      <w:r>
+        <w:t>First, we’ll assess how well the sigmoidal curve fitting matched the data from each iteration. Importantly, all versions of the model can fit to a sigmoidal curve when collapsing across the 10 runs.</w:t>
+      </w:r>
+      <w:r>
+        <w:t xml:space="preserve"> </w:t>
+      </w:r>
+      <w:r>
+        <w:t xml:space="preserve"> </w:t>
+      </w:r>
+    </w:p>
+    <w:p/>
+    <w:p>
+      <w:pPr>
+        <w:jc w:val="center"/>
         <w:rPr>
           <w:i/>
           <w:iCs/>
         </w:rPr>
       </w:pPr>
-    </w:p>
-    <w:p/>
+      <w:r>
+        <w:rPr>
+          <w:noProof/>
+        </w:rPr>
+        <w:drawing>
+          <wp:inline distT="0" distB="0" distL="0" distR="0" wp14:anchorId="08A0AC8C" wp14:editId="20770956">
+            <wp:extent cx="3897443" cy="2829517"/>
+            <wp:effectExtent l="0" t="0" r="1905" b="3175"/>
+            <wp:docPr id="137009637" name="Picture 4" descr="A graph of different colored lines&#10;&#10;AI-generated content may be incorrect."/>
+            <wp:cNvGraphicFramePr>
+              <a:graphicFrameLocks xmlns:a="http://schemas.openxmlformats.org/drawingml/2006/main" noChangeAspect="1"/>
+            </wp:cNvGraphicFramePr>
+            <a:graphic xmlns:a="http://schemas.openxmlformats.org/drawingml/2006/main">
+              <a:graphicData uri="http://schemas.openxmlformats.org/drawingml/2006/picture">
+                <pic:pic xmlns:pic="http://schemas.openxmlformats.org/drawingml/2006/picture">
+                  <pic:nvPicPr>
+                    <pic:cNvPr id="137009637" name="Picture 4" descr="A graph of different colored lines&#10;&#10;AI-generated content may be incorrect."/>
+                    <pic:cNvPicPr/>
+                  </pic:nvPicPr>
+                  <pic:blipFill>
+                    <a:blip r:embed="rId10">
+                      <a:extLst>
+                        <a:ext uri="{28A0092B-C50C-407E-A947-70E740481C1C}">
+                          <a14:useLocalDpi xmlns:a14="http://schemas.microsoft.com/office/drawing/2010/main" val="0"/>
+                        </a:ext>
+                      </a:extLst>
+                    </a:blip>
+                    <a:stretch>
+                      <a:fillRect/>
+                    </a:stretch>
+                  </pic:blipFill>
+                  <pic:spPr>
+                    <a:xfrm>
+                      <a:off x="0" y="0"/>
+                      <a:ext cx="3976610" cy="2886992"/>
+                    </a:xfrm>
+                    <a:prstGeom prst="rect">
+                      <a:avLst/>
+                    </a:prstGeom>
+                  </pic:spPr>
+                </pic:pic>
+              </a:graphicData>
+            </a:graphic>
+          </wp:inline>
+        </w:drawing>
+      </w:r>
+    </w:p>
+    <w:p>
+      <w:pPr>
+        <w:rPr>
+          <w:b/>
+          <w:bCs/>
+        </w:rPr>
+      </w:pPr>
+      <w:r>
+        <w:rPr>
+          <w:b/>
+          <w:bCs/>
+        </w:rPr>
+        <w:t>Table 2</w:t>
+      </w:r>
+    </w:p>
+    <w:p>
+      <w:pPr>
+        <w:rPr>
+          <w:b/>
+          <w:bCs/>
+        </w:rPr>
+      </w:pPr>
+    </w:p>
     <w:p>
       <w:pPr>
         <w:rPr>
@@ -2991,6 +3087,1339 @@
           <w:iCs/>
         </w:rPr>
       </w:pPr>
+      <w:r>
+        <w:rPr>
+          <w:i/>
+          <w:iCs/>
+        </w:rPr>
+        <w:t>Fitted parameters of the model</w:t>
+      </w:r>
+    </w:p>
+    <w:p>
+      <w:pPr>
+        <w:rPr>
+          <w:i/>
+          <w:iCs/>
+        </w:rPr>
+      </w:pPr>
+    </w:p>
+    <w:tbl>
+      <w:tblPr>
+        <w:tblStyle w:val="TableGrid"/>
+        <w:tblW w:w="0" w:type="auto"/>
+        <w:tblLook w:val="04A0" w:firstRow="1" w:lastRow="0" w:firstColumn="1" w:lastColumn="0" w:noHBand="0" w:noVBand="1"/>
+      </w:tblPr>
+      <w:tblGrid>
+        <w:gridCol w:w="2355"/>
+        <w:gridCol w:w="2196"/>
+        <w:gridCol w:w="2197"/>
+        <w:gridCol w:w="2228"/>
+        <w:gridCol w:w="2104"/>
+      </w:tblGrid>
+      <w:tr>
+        <w:tc>
+          <w:tcPr>
+            <w:tcW w:w="2355" w:type="dxa"/>
+            <w:tcBorders>
+              <w:left w:val="nil"/>
+              <w:bottom w:val="single" w:sz="4" w:space="0" w:color="auto"/>
+              <w:right w:val="nil"/>
+            </w:tcBorders>
+          </w:tcPr>
+          <w:p>
+            <w:pPr>
+              <w:rPr>
+                <w:rFonts w:eastAsiaTheme="minorEastAsia"/>
+              </w:rPr>
+            </w:pPr>
+          </w:p>
+        </w:tc>
+        <w:tc>
+          <w:tcPr>
+            <w:tcW w:w="2196" w:type="dxa"/>
+            <w:tcBorders>
+              <w:left w:val="nil"/>
+              <w:bottom w:val="single" w:sz="4" w:space="0" w:color="auto"/>
+              <w:right w:val="nil"/>
+            </w:tcBorders>
+          </w:tcPr>
+          <w:p>
+            <w:pPr>
+              <w:jc w:val="center"/>
+              <w:rPr>
+                <w:rFonts w:eastAsiaTheme="minorEastAsia"/>
+              </w:rPr>
+            </w:pPr>
+            <w:r>
+              <w:rPr>
+                <w:rFonts w:eastAsiaTheme="minorEastAsia"/>
+              </w:rPr>
+              <w:t>100</w:t>
+            </w:r>
+          </w:p>
+        </w:tc>
+        <w:tc>
+          <w:tcPr>
+            <w:tcW w:w="2197" w:type="dxa"/>
+            <w:tcBorders>
+              <w:left w:val="nil"/>
+              <w:bottom w:val="single" w:sz="4" w:space="0" w:color="auto"/>
+              <w:right w:val="nil"/>
+            </w:tcBorders>
+          </w:tcPr>
+          <w:p>
+            <w:pPr>
+              <w:jc w:val="center"/>
+              <w:rPr>
+                <w:rFonts w:eastAsiaTheme="minorEastAsia"/>
+              </w:rPr>
+            </w:pPr>
+            <w:r>
+              <w:rPr>
+                <w:rFonts w:eastAsiaTheme="minorEastAsia"/>
+              </w:rPr>
+              <w:t>500</w:t>
+            </w:r>
+          </w:p>
+        </w:tc>
+        <w:tc>
+          <w:tcPr>
+            <w:tcW w:w="2228" w:type="dxa"/>
+            <w:tcBorders>
+              <w:left w:val="nil"/>
+              <w:bottom w:val="single" w:sz="4" w:space="0" w:color="auto"/>
+              <w:right w:val="nil"/>
+            </w:tcBorders>
+          </w:tcPr>
+          <w:p>
+            <w:pPr>
+              <w:jc w:val="center"/>
+              <w:rPr>
+                <w:rFonts w:eastAsiaTheme="minorEastAsia"/>
+              </w:rPr>
+            </w:pPr>
+            <w:r>
+              <w:rPr>
+                <w:rFonts w:eastAsiaTheme="minorEastAsia"/>
+              </w:rPr>
+              <w:t>5000</w:t>
+            </w:r>
+          </w:p>
+        </w:tc>
+        <w:tc>
+          <w:tcPr>
+            <w:tcW w:w="2104" w:type="dxa"/>
+            <w:tcBorders>
+              <w:left w:val="nil"/>
+              <w:bottom w:val="single" w:sz="4" w:space="0" w:color="auto"/>
+              <w:right w:val="nil"/>
+            </w:tcBorders>
+          </w:tcPr>
+          <w:p>
+            <w:pPr>
+              <w:jc w:val="center"/>
+              <w:rPr>
+                <w:rFonts w:eastAsiaTheme="minorEastAsia"/>
+              </w:rPr>
+            </w:pPr>
+            <w:r>
+              <w:rPr>
+                <w:rFonts w:eastAsiaTheme="minorEastAsia"/>
+              </w:rPr>
+              <w:t>10000</w:t>
+            </w:r>
+          </w:p>
+        </w:tc>
+      </w:tr>
+      <w:tr>
+        <w:tc>
+          <w:tcPr>
+            <w:tcW w:w="2355" w:type="dxa"/>
+            <w:tcBorders>
+              <w:left w:val="nil"/>
+              <w:bottom w:val="single" w:sz="4" w:space="0" w:color="auto"/>
+              <w:right w:val="nil"/>
+            </w:tcBorders>
+          </w:tcPr>
+          <w:p>
+            <w:pPr>
+              <w:jc w:val="center"/>
+              <w:rPr>
+                <w:rFonts w:eastAsiaTheme="minorEastAsia"/>
+              </w:rPr>
+            </w:pPr>
+            <w:r>
+              <w:rPr>
+                <w:rFonts w:eastAsiaTheme="minorEastAsia"/>
+              </w:rPr>
+              <w:t>Parameter</w:t>
+            </w:r>
+          </w:p>
+        </w:tc>
+        <w:tc>
+          <w:tcPr>
+            <w:tcW w:w="2196" w:type="dxa"/>
+            <w:tcBorders>
+              <w:left w:val="nil"/>
+              <w:bottom w:val="single" w:sz="4" w:space="0" w:color="auto"/>
+              <w:right w:val="nil"/>
+            </w:tcBorders>
+          </w:tcPr>
+          <w:p>
+            <w:pPr>
+              <w:jc w:val="center"/>
+              <w:rPr>
+                <w:rFonts w:eastAsiaTheme="minorEastAsia"/>
+              </w:rPr>
+            </w:pPr>
+            <w:r>
+              <w:rPr>
+                <w:rFonts w:eastAsiaTheme="minorEastAsia"/>
+              </w:rPr>
+              <w:t xml:space="preserve">M </w:t>
+            </w:r>
+            <w:r>
+              <w:rPr>
+                <w:rFonts w:eastAsiaTheme="minorEastAsia"/>
+              </w:rPr>
+              <w:sym w:font="Symbol" w:char="F0B1"/>
+            </w:r>
+            <w:r>
+              <w:rPr>
+                <w:rFonts w:eastAsiaTheme="minorEastAsia"/>
+              </w:rPr>
+              <w:t xml:space="preserve"> SD</w:t>
+            </w:r>
+          </w:p>
+        </w:tc>
+        <w:tc>
+          <w:tcPr>
+            <w:tcW w:w="2197" w:type="dxa"/>
+            <w:tcBorders>
+              <w:left w:val="nil"/>
+              <w:bottom w:val="single" w:sz="4" w:space="0" w:color="auto"/>
+              <w:right w:val="nil"/>
+            </w:tcBorders>
+          </w:tcPr>
+          <w:p>
+            <w:pPr>
+              <w:jc w:val="center"/>
+              <w:rPr>
+                <w:rFonts w:eastAsiaTheme="minorEastAsia"/>
+              </w:rPr>
+            </w:pPr>
+            <w:r>
+              <w:rPr>
+                <w:rFonts w:eastAsiaTheme="minorEastAsia"/>
+              </w:rPr>
+              <w:t xml:space="preserve">M </w:t>
+            </w:r>
+            <w:r>
+              <w:rPr>
+                <w:rFonts w:eastAsiaTheme="minorEastAsia"/>
+              </w:rPr>
+              <w:sym w:font="Symbol" w:char="F0B1"/>
+            </w:r>
+            <w:r>
+              <w:rPr>
+                <w:rFonts w:eastAsiaTheme="minorEastAsia"/>
+              </w:rPr>
+              <w:t xml:space="preserve"> SD</w:t>
+            </w:r>
+          </w:p>
+        </w:tc>
+        <w:tc>
+          <w:tcPr>
+            <w:tcW w:w="2228" w:type="dxa"/>
+            <w:tcBorders>
+              <w:left w:val="nil"/>
+              <w:bottom w:val="single" w:sz="4" w:space="0" w:color="auto"/>
+              <w:right w:val="nil"/>
+            </w:tcBorders>
+          </w:tcPr>
+          <w:p>
+            <w:pPr>
+              <w:jc w:val="center"/>
+              <w:rPr>
+                <w:rFonts w:eastAsiaTheme="minorEastAsia"/>
+              </w:rPr>
+            </w:pPr>
+            <w:r>
+              <w:rPr>
+                <w:rFonts w:eastAsiaTheme="minorEastAsia"/>
+              </w:rPr>
+              <w:t xml:space="preserve">M </w:t>
+            </w:r>
+            <w:r>
+              <w:rPr>
+                <w:rFonts w:eastAsiaTheme="minorEastAsia"/>
+              </w:rPr>
+              <w:sym w:font="Symbol" w:char="F0B1"/>
+            </w:r>
+            <w:r>
+              <w:rPr>
+                <w:rFonts w:eastAsiaTheme="minorEastAsia"/>
+              </w:rPr>
+              <w:t xml:space="preserve"> SD</w:t>
+            </w:r>
+          </w:p>
+        </w:tc>
+        <w:tc>
+          <w:tcPr>
+            <w:tcW w:w="2104" w:type="dxa"/>
+            <w:tcBorders>
+              <w:left w:val="nil"/>
+              <w:bottom w:val="single" w:sz="4" w:space="0" w:color="auto"/>
+              <w:right w:val="nil"/>
+            </w:tcBorders>
+          </w:tcPr>
+          <w:p>
+            <w:pPr>
+              <w:jc w:val="center"/>
+              <w:rPr>
+                <w:rFonts w:eastAsiaTheme="minorEastAsia"/>
+              </w:rPr>
+            </w:pPr>
+            <w:r>
+              <w:rPr>
+                <w:rFonts w:eastAsiaTheme="minorEastAsia"/>
+              </w:rPr>
+              <w:t xml:space="preserve">M </w:t>
+            </w:r>
+            <w:r>
+              <w:rPr>
+                <w:rFonts w:eastAsiaTheme="minorEastAsia"/>
+              </w:rPr>
+              <w:sym w:font="Symbol" w:char="F0B1"/>
+            </w:r>
+            <w:r>
+              <w:rPr>
+                <w:rFonts w:eastAsiaTheme="minorEastAsia"/>
+              </w:rPr>
+              <w:t xml:space="preserve"> SD</w:t>
+            </w:r>
+          </w:p>
+        </w:tc>
+      </w:tr>
+      <w:tr>
+        <w:tc>
+          <w:tcPr>
+            <w:tcW w:w="2355" w:type="dxa"/>
+            <w:tcBorders>
+              <w:top w:val="single" w:sz="4" w:space="0" w:color="auto"/>
+              <w:left w:val="nil"/>
+              <w:bottom w:val="nil"/>
+              <w:right w:val="nil"/>
+            </w:tcBorders>
+          </w:tcPr>
+          <w:p>
+            <w:pPr>
+              <w:jc w:val="center"/>
+              <w:rPr>
+                <w:rFonts w:eastAsiaTheme="minorEastAsia"/>
+              </w:rPr>
+            </w:pPr>
+            <w:r>
+              <w:rPr>
+                <w:rFonts w:eastAsiaTheme="minorEastAsia"/>
+              </w:rPr>
+              <w:t>b</w:t>
+            </w:r>
+          </w:p>
+        </w:tc>
+        <w:tc>
+          <w:tcPr>
+            <w:tcW w:w="2196" w:type="dxa"/>
+            <w:tcBorders>
+              <w:top w:val="single" w:sz="4" w:space="0" w:color="auto"/>
+              <w:left w:val="nil"/>
+              <w:bottom w:val="nil"/>
+              <w:right w:val="nil"/>
+            </w:tcBorders>
+          </w:tcPr>
+          <w:p>
+            <w:pPr>
+              <w:jc w:val="center"/>
+              <w:rPr>
+                <w:rFonts w:eastAsiaTheme="minorEastAsia"/>
+              </w:rPr>
+            </w:pPr>
+            <w:r>
+              <w:rPr>
+                <w:rFonts w:eastAsiaTheme="minorEastAsia"/>
+              </w:rPr>
+              <w:t xml:space="preserve">2.9 </w:t>
+            </w:r>
+            <w:r>
+              <w:rPr>
+                <w:rFonts w:eastAsiaTheme="minorEastAsia"/>
+              </w:rPr>
+              <w:t>+-</w:t>
+            </w:r>
+            <w:r>
+              <w:rPr>
+                <w:rFonts w:eastAsiaTheme="minorEastAsia"/>
+              </w:rPr>
+              <w:t>8.0</w:t>
+            </w:r>
+          </w:p>
+        </w:tc>
+        <w:tc>
+          <w:tcPr>
+            <w:tcW w:w="2197" w:type="dxa"/>
+            <w:tcBorders>
+              <w:top w:val="single" w:sz="4" w:space="0" w:color="auto"/>
+              <w:left w:val="nil"/>
+              <w:bottom w:val="nil"/>
+              <w:right w:val="nil"/>
+            </w:tcBorders>
+          </w:tcPr>
+          <w:p>
+            <w:pPr>
+              <w:jc w:val="center"/>
+              <w:rPr>
+                <w:rFonts w:eastAsiaTheme="minorEastAsia"/>
+              </w:rPr>
+            </w:pPr>
+            <w:r>
+              <w:rPr>
+                <w:rFonts w:eastAsiaTheme="minorEastAsia"/>
+              </w:rPr>
+              <w:t xml:space="preserve">1.79 </w:t>
+            </w:r>
+            <w:r>
+              <w:rPr>
+                <w:rFonts w:eastAsiaTheme="minorEastAsia"/>
+              </w:rPr>
+              <w:sym w:font="Symbol" w:char="F0B1"/>
+            </w:r>
+            <w:r>
+              <w:rPr>
+                <w:rFonts w:eastAsiaTheme="minorEastAsia"/>
+              </w:rPr>
+              <w:t>2.0</w:t>
+            </w:r>
+          </w:p>
+        </w:tc>
+        <w:tc>
+          <w:tcPr>
+            <w:tcW w:w="2228" w:type="dxa"/>
+            <w:tcBorders>
+              <w:top w:val="single" w:sz="4" w:space="0" w:color="auto"/>
+              <w:left w:val="nil"/>
+              <w:bottom w:val="nil"/>
+              <w:right w:val="nil"/>
+            </w:tcBorders>
+          </w:tcPr>
+          <w:p>
+            <w:pPr>
+              <w:jc w:val="center"/>
+              <w:rPr>
+                <w:rFonts w:eastAsiaTheme="minorEastAsia"/>
+              </w:rPr>
+            </w:pPr>
+            <w:r>
+              <w:rPr>
+                <w:rFonts w:eastAsiaTheme="minorEastAsia"/>
+              </w:rPr>
+              <w:t xml:space="preserve">1.8 </w:t>
+            </w:r>
+            <w:r>
+              <w:rPr>
+                <w:rFonts w:eastAsiaTheme="minorEastAsia"/>
+              </w:rPr>
+              <w:sym w:font="Symbol" w:char="F0B1"/>
+            </w:r>
+            <w:r>
+              <w:rPr>
+                <w:rFonts w:eastAsiaTheme="minorEastAsia"/>
+              </w:rPr>
+              <w:t>5.1</w:t>
+            </w:r>
+          </w:p>
+        </w:tc>
+        <w:tc>
+          <w:tcPr>
+            <w:tcW w:w="2104" w:type="dxa"/>
+            <w:tcBorders>
+              <w:top w:val="single" w:sz="4" w:space="0" w:color="auto"/>
+              <w:left w:val="nil"/>
+              <w:bottom w:val="nil"/>
+              <w:right w:val="nil"/>
+            </w:tcBorders>
+          </w:tcPr>
+          <w:p>
+            <w:pPr>
+              <w:jc w:val="center"/>
+              <w:rPr>
+                <w:rFonts w:eastAsiaTheme="minorEastAsia"/>
+              </w:rPr>
+            </w:pPr>
+            <w:r>
+              <w:rPr>
+                <w:rFonts w:eastAsiaTheme="minorEastAsia"/>
+              </w:rPr>
+              <w:t xml:space="preserve">1.7 </w:t>
+            </w:r>
+            <w:r>
+              <w:rPr>
+                <w:rFonts w:eastAsiaTheme="minorEastAsia"/>
+              </w:rPr>
+              <w:sym w:font="Symbol" w:char="F0B1"/>
+            </w:r>
+            <w:r>
+              <w:rPr>
+                <w:rFonts w:eastAsiaTheme="minorEastAsia"/>
+              </w:rPr>
+              <w:t>0.8</w:t>
+            </w:r>
+          </w:p>
+        </w:tc>
+      </w:tr>
+      <w:tr>
+        <w:tc>
+          <w:tcPr>
+            <w:tcW w:w="2355" w:type="dxa"/>
+            <w:tcBorders>
+              <w:top w:val="nil"/>
+              <w:left w:val="nil"/>
+              <w:bottom w:val="nil"/>
+              <w:right w:val="nil"/>
+            </w:tcBorders>
+          </w:tcPr>
+          <w:p>
+            <w:pPr>
+              <w:jc w:val="center"/>
+              <w:rPr>
+                <w:rFonts w:eastAsiaTheme="minorEastAsia"/>
+              </w:rPr>
+            </w:pPr>
+            <w:r>
+              <w:rPr>
+                <w:rFonts w:eastAsiaTheme="minorEastAsia"/>
+              </w:rPr>
+              <w:t>c</w:t>
+            </w:r>
+          </w:p>
+        </w:tc>
+        <w:tc>
+          <w:tcPr>
+            <w:tcW w:w="2196" w:type="dxa"/>
+            <w:tcBorders>
+              <w:top w:val="nil"/>
+              <w:left w:val="nil"/>
+              <w:bottom w:val="nil"/>
+              <w:right w:val="nil"/>
+            </w:tcBorders>
+          </w:tcPr>
+          <w:p>
+            <w:pPr>
+              <w:jc w:val="center"/>
+              <w:rPr>
+                <w:rFonts w:eastAsiaTheme="minorEastAsia"/>
+              </w:rPr>
+            </w:pPr>
+            <w:r>
+              <w:rPr>
+                <w:rFonts w:eastAsiaTheme="minorEastAsia"/>
+              </w:rPr>
+              <w:t xml:space="preserve">15.2 </w:t>
+            </w:r>
+            <w:r>
+              <w:rPr>
+                <w:rFonts w:eastAsiaTheme="minorEastAsia"/>
+              </w:rPr>
+              <w:t>+-</w:t>
+            </w:r>
+            <w:r>
+              <w:rPr>
+                <w:rFonts w:eastAsiaTheme="minorEastAsia"/>
+              </w:rPr>
+              <w:t>2.5</w:t>
+            </w:r>
+          </w:p>
+        </w:tc>
+        <w:tc>
+          <w:tcPr>
+            <w:tcW w:w="2197" w:type="dxa"/>
+            <w:tcBorders>
+              <w:top w:val="nil"/>
+              <w:left w:val="nil"/>
+              <w:bottom w:val="nil"/>
+              <w:right w:val="nil"/>
+            </w:tcBorders>
+          </w:tcPr>
+          <w:p>
+            <w:pPr>
+              <w:jc w:val="center"/>
+              <w:rPr>
+                <w:rFonts w:eastAsiaTheme="minorEastAsia"/>
+              </w:rPr>
+            </w:pPr>
+            <w:r>
+              <w:rPr>
+                <w:rFonts w:eastAsiaTheme="minorEastAsia"/>
+              </w:rPr>
+              <w:t>12.2</w:t>
+            </w:r>
+            <w:r>
+              <w:rPr>
+                <w:rFonts w:eastAsiaTheme="minorEastAsia"/>
+              </w:rPr>
+              <w:sym w:font="Symbol" w:char="F0B1"/>
+            </w:r>
+            <w:r>
+              <w:rPr>
+                <w:rFonts w:eastAsiaTheme="minorEastAsia"/>
+              </w:rPr>
+              <w:t>4.6</w:t>
+            </w:r>
+          </w:p>
+        </w:tc>
+        <w:tc>
+          <w:tcPr>
+            <w:tcW w:w="2228" w:type="dxa"/>
+            <w:tcBorders>
+              <w:top w:val="nil"/>
+              <w:left w:val="nil"/>
+              <w:bottom w:val="nil"/>
+              <w:right w:val="nil"/>
+            </w:tcBorders>
+          </w:tcPr>
+          <w:p>
+            <w:pPr>
+              <w:jc w:val="center"/>
+              <w:rPr>
+                <w:rFonts w:eastAsiaTheme="minorEastAsia"/>
+              </w:rPr>
+            </w:pPr>
+            <w:r>
+              <w:rPr>
+                <w:rFonts w:eastAsiaTheme="minorEastAsia"/>
+              </w:rPr>
+              <w:t xml:space="preserve">13.8 </w:t>
+            </w:r>
+            <w:r>
+              <w:rPr>
+                <w:rFonts w:eastAsiaTheme="minorEastAsia"/>
+              </w:rPr>
+              <w:sym w:font="Symbol" w:char="F0B1"/>
+            </w:r>
+            <w:r>
+              <w:rPr>
+                <w:rFonts w:eastAsiaTheme="minorEastAsia"/>
+              </w:rPr>
+              <w:t>4.4</w:t>
+            </w:r>
+          </w:p>
+        </w:tc>
+        <w:tc>
+          <w:tcPr>
+            <w:tcW w:w="2104" w:type="dxa"/>
+            <w:tcBorders>
+              <w:top w:val="nil"/>
+              <w:left w:val="nil"/>
+              <w:bottom w:val="nil"/>
+              <w:right w:val="nil"/>
+            </w:tcBorders>
+          </w:tcPr>
+          <w:p>
+            <w:pPr>
+              <w:jc w:val="center"/>
+              <w:rPr>
+                <w:rFonts w:eastAsiaTheme="minorEastAsia"/>
+              </w:rPr>
+            </w:pPr>
+            <w:r>
+              <w:rPr>
+                <w:rFonts w:eastAsiaTheme="minorEastAsia"/>
+              </w:rPr>
+              <w:t xml:space="preserve">15.0 </w:t>
+            </w:r>
+            <w:r>
+              <w:rPr>
+                <w:rFonts w:eastAsiaTheme="minorEastAsia"/>
+              </w:rPr>
+              <w:sym w:font="Symbol" w:char="F0B1"/>
+            </w:r>
+            <w:r>
+              <w:rPr>
+                <w:rFonts w:eastAsiaTheme="minorEastAsia"/>
+              </w:rPr>
+              <w:t>1.6</w:t>
+            </w:r>
+          </w:p>
+        </w:tc>
+      </w:tr>
+      <w:tr>
+        <w:tc>
+          <w:tcPr>
+            <w:tcW w:w="2355" w:type="dxa"/>
+            <w:tcBorders>
+              <w:top w:val="nil"/>
+              <w:left w:val="nil"/>
+              <w:bottom w:val="nil"/>
+              <w:right w:val="nil"/>
+            </w:tcBorders>
+          </w:tcPr>
+          <w:p>
+            <w:pPr>
+              <w:jc w:val="center"/>
+              <w:rPr>
+                <w:rFonts w:eastAsiaTheme="minorEastAsia"/>
+              </w:rPr>
+            </w:pPr>
+            <w:r>
+              <w:rPr>
+                <w:rFonts w:eastAsiaTheme="minorEastAsia"/>
+              </w:rPr>
+              <w:t>U</w:t>
+            </w:r>
+          </w:p>
+        </w:tc>
+        <w:tc>
+          <w:tcPr>
+            <w:tcW w:w="2196" w:type="dxa"/>
+            <w:tcBorders>
+              <w:top w:val="nil"/>
+              <w:left w:val="nil"/>
+              <w:bottom w:val="nil"/>
+              <w:right w:val="nil"/>
+            </w:tcBorders>
+          </w:tcPr>
+          <w:p>
+            <w:pPr>
+              <w:jc w:val="center"/>
+              <w:rPr>
+                <w:rFonts w:eastAsiaTheme="minorEastAsia"/>
+              </w:rPr>
+            </w:pPr>
+            <w:r>
+              <w:rPr>
+                <w:rFonts w:eastAsiaTheme="minorEastAsia"/>
+              </w:rPr>
+              <w:t xml:space="preserve">0.3 </w:t>
+            </w:r>
+            <w:r>
+              <w:rPr>
+                <w:rFonts w:eastAsiaTheme="minorEastAsia"/>
+              </w:rPr>
+              <w:sym w:font="Symbol" w:char="F0B1"/>
+            </w:r>
+            <w:r>
+              <w:rPr>
+                <w:rFonts w:eastAsiaTheme="minorEastAsia"/>
+              </w:rPr>
+              <w:t>0.2</w:t>
+            </w:r>
+          </w:p>
+        </w:tc>
+        <w:tc>
+          <w:tcPr>
+            <w:tcW w:w="2197" w:type="dxa"/>
+            <w:tcBorders>
+              <w:top w:val="nil"/>
+              <w:left w:val="nil"/>
+              <w:bottom w:val="nil"/>
+              <w:right w:val="nil"/>
+            </w:tcBorders>
+          </w:tcPr>
+          <w:p>
+            <w:pPr>
+              <w:jc w:val="center"/>
+              <w:rPr>
+                <w:rFonts w:eastAsiaTheme="minorEastAsia"/>
+              </w:rPr>
+            </w:pPr>
+            <w:r>
+              <w:rPr>
+                <w:rFonts w:eastAsiaTheme="minorEastAsia"/>
+              </w:rPr>
+              <w:t xml:space="preserve">1.1 </w:t>
+            </w:r>
+            <w:r>
+              <w:rPr>
+                <w:rFonts w:eastAsiaTheme="minorEastAsia"/>
+              </w:rPr>
+              <w:sym w:font="Symbol" w:char="F0B1"/>
+            </w:r>
+            <w:r>
+              <w:rPr>
+                <w:rFonts w:eastAsiaTheme="minorEastAsia"/>
+              </w:rPr>
+              <w:t>0.1</w:t>
+            </w:r>
+          </w:p>
+        </w:tc>
+        <w:tc>
+          <w:tcPr>
+            <w:tcW w:w="2228" w:type="dxa"/>
+            <w:tcBorders>
+              <w:top w:val="nil"/>
+              <w:left w:val="nil"/>
+              <w:bottom w:val="nil"/>
+              <w:right w:val="nil"/>
+            </w:tcBorders>
+          </w:tcPr>
+          <w:p>
+            <w:pPr>
+              <w:jc w:val="center"/>
+              <w:rPr>
+                <w:rFonts w:eastAsiaTheme="minorEastAsia"/>
+              </w:rPr>
+            </w:pPr>
+            <w:r>
+              <w:rPr>
+                <w:rFonts w:eastAsiaTheme="minorEastAsia"/>
+              </w:rPr>
+              <w:t xml:space="preserve">1.1 </w:t>
+            </w:r>
+            <w:r>
+              <w:rPr>
+                <w:rFonts w:eastAsiaTheme="minorEastAsia"/>
+              </w:rPr>
+              <w:sym w:font="Symbol" w:char="F0B1"/>
+            </w:r>
+            <w:r>
+              <w:rPr>
+                <w:rFonts w:eastAsiaTheme="minorEastAsia"/>
+              </w:rPr>
+              <w:t>1.6</w:t>
+            </w:r>
+          </w:p>
+        </w:tc>
+        <w:tc>
+          <w:tcPr>
+            <w:tcW w:w="2104" w:type="dxa"/>
+            <w:tcBorders>
+              <w:top w:val="nil"/>
+              <w:left w:val="nil"/>
+              <w:bottom w:val="nil"/>
+              <w:right w:val="nil"/>
+            </w:tcBorders>
+          </w:tcPr>
+          <w:p>
+            <w:pPr>
+              <w:jc w:val="center"/>
+              <w:rPr>
+                <w:rFonts w:eastAsiaTheme="minorEastAsia"/>
+              </w:rPr>
+            </w:pPr>
+            <w:r>
+              <w:rPr>
+                <w:rFonts w:eastAsiaTheme="minorEastAsia"/>
+              </w:rPr>
+              <w:t xml:space="preserve">0.8 </w:t>
+            </w:r>
+            <w:r>
+              <w:rPr>
+                <w:rFonts w:eastAsiaTheme="minorEastAsia"/>
+              </w:rPr>
+              <w:sym w:font="Symbol" w:char="F0B1"/>
+            </w:r>
+            <w:r>
+              <w:rPr>
+                <w:rFonts w:eastAsiaTheme="minorEastAsia"/>
+              </w:rPr>
+              <w:t>0.</w:t>
+            </w:r>
+            <w:r>
+              <w:rPr>
+                <w:rFonts w:eastAsiaTheme="minorEastAsia"/>
+              </w:rPr>
+              <w:t>3</w:t>
+            </w:r>
+          </w:p>
+        </w:tc>
+      </w:tr>
+      <w:tr>
+        <w:tc>
+          <w:tcPr>
+            <w:tcW w:w="2355" w:type="dxa"/>
+            <w:tcBorders>
+              <w:top w:val="nil"/>
+              <w:left w:val="nil"/>
+              <w:bottom w:val="single" w:sz="4" w:space="0" w:color="auto"/>
+              <w:right w:val="nil"/>
+            </w:tcBorders>
+          </w:tcPr>
+          <w:p>
+            <w:pPr>
+              <w:jc w:val="center"/>
+              <w:rPr>
+                <w:rFonts w:eastAsiaTheme="minorEastAsia"/>
+              </w:rPr>
+            </w:pPr>
+            <w:r>
+              <w:rPr>
+                <w:rFonts w:eastAsiaTheme="minorEastAsia"/>
+              </w:rPr>
+              <w:t>L</w:t>
+            </w:r>
+          </w:p>
+        </w:tc>
+        <w:tc>
+          <w:tcPr>
+            <w:tcW w:w="2196" w:type="dxa"/>
+            <w:tcBorders>
+              <w:top w:val="nil"/>
+              <w:left w:val="nil"/>
+              <w:bottom w:val="single" w:sz="4" w:space="0" w:color="auto"/>
+              <w:right w:val="nil"/>
+            </w:tcBorders>
+          </w:tcPr>
+          <w:p>
+            <w:pPr>
+              <w:jc w:val="center"/>
+              <w:rPr>
+                <w:rFonts w:eastAsiaTheme="minorEastAsia"/>
+              </w:rPr>
+            </w:pPr>
+            <w:r>
+              <w:rPr>
+                <w:rFonts w:eastAsiaTheme="minorEastAsia"/>
+              </w:rPr>
+              <w:t xml:space="preserve">-0.4 </w:t>
+            </w:r>
+            <w:r>
+              <w:rPr>
+                <w:rFonts w:eastAsiaTheme="minorEastAsia"/>
+              </w:rPr>
+              <w:sym w:font="Symbol" w:char="F0B1"/>
+            </w:r>
+            <w:r>
+              <w:rPr>
+                <w:rFonts w:eastAsiaTheme="minorEastAsia"/>
+              </w:rPr>
+              <w:t>0.2</w:t>
+            </w:r>
+          </w:p>
+        </w:tc>
+        <w:tc>
+          <w:tcPr>
+            <w:tcW w:w="2197" w:type="dxa"/>
+            <w:tcBorders>
+              <w:top w:val="nil"/>
+              <w:left w:val="nil"/>
+              <w:bottom w:val="single" w:sz="4" w:space="0" w:color="auto"/>
+              <w:right w:val="nil"/>
+            </w:tcBorders>
+          </w:tcPr>
+          <w:p>
+            <w:pPr>
+              <w:jc w:val="center"/>
+              <w:rPr>
+                <w:rFonts w:eastAsiaTheme="minorEastAsia"/>
+              </w:rPr>
+            </w:pPr>
+            <w:r>
+              <w:rPr>
+                <w:rFonts w:eastAsiaTheme="minorEastAsia"/>
+              </w:rPr>
+              <w:t xml:space="preserve">-0.7 </w:t>
+            </w:r>
+            <w:r>
+              <w:rPr>
+                <w:rFonts w:eastAsiaTheme="minorEastAsia"/>
+              </w:rPr>
+              <w:sym w:font="Symbol" w:char="F0B1"/>
+            </w:r>
+            <w:r>
+              <w:rPr>
+                <w:rFonts w:eastAsiaTheme="minorEastAsia"/>
+              </w:rPr>
+              <w:t>0.1</w:t>
+            </w:r>
+          </w:p>
+        </w:tc>
+        <w:tc>
+          <w:tcPr>
+            <w:tcW w:w="2228" w:type="dxa"/>
+            <w:tcBorders>
+              <w:top w:val="nil"/>
+              <w:left w:val="nil"/>
+              <w:bottom w:val="single" w:sz="4" w:space="0" w:color="auto"/>
+              <w:right w:val="nil"/>
+            </w:tcBorders>
+          </w:tcPr>
+          <w:p>
+            <w:pPr>
+              <w:jc w:val="center"/>
+              <w:rPr>
+                <w:rFonts w:eastAsiaTheme="minorEastAsia"/>
+              </w:rPr>
+            </w:pPr>
+            <w:r>
+              <w:rPr>
+                <w:rFonts w:eastAsiaTheme="minorEastAsia"/>
+              </w:rPr>
+              <w:t>-</w:t>
+            </w:r>
+            <w:r>
+              <w:rPr>
+                <w:rFonts w:eastAsiaTheme="minorEastAsia"/>
+              </w:rPr>
+              <w:t xml:space="preserve">1.0 </w:t>
+            </w:r>
+            <w:r>
+              <w:rPr>
+                <w:rFonts w:eastAsiaTheme="minorEastAsia"/>
+              </w:rPr>
+              <w:sym w:font="Symbol" w:char="F0B1"/>
+            </w:r>
+            <w:r>
+              <w:rPr>
+                <w:rFonts w:eastAsiaTheme="minorEastAsia"/>
+              </w:rPr>
+              <w:t>1.4</w:t>
+            </w:r>
+          </w:p>
+        </w:tc>
+        <w:tc>
+          <w:tcPr>
+            <w:tcW w:w="2104" w:type="dxa"/>
+            <w:tcBorders>
+              <w:top w:val="nil"/>
+              <w:left w:val="nil"/>
+              <w:bottom w:val="single" w:sz="4" w:space="0" w:color="auto"/>
+              <w:right w:val="nil"/>
+            </w:tcBorders>
+          </w:tcPr>
+          <w:p>
+            <w:pPr>
+              <w:jc w:val="center"/>
+              <w:rPr>
+                <w:rFonts w:eastAsiaTheme="minorEastAsia"/>
+              </w:rPr>
+            </w:pPr>
+            <w:r>
+              <w:rPr>
+                <w:rFonts w:eastAsiaTheme="minorEastAsia"/>
+              </w:rPr>
+              <w:t xml:space="preserve">-0.8 </w:t>
+            </w:r>
+            <w:r>
+              <w:rPr>
+                <w:rFonts w:eastAsiaTheme="minorEastAsia"/>
+              </w:rPr>
+              <w:sym w:font="Symbol" w:char="F0B1"/>
+            </w:r>
+            <w:r>
+              <w:rPr>
+                <w:rFonts w:eastAsiaTheme="minorEastAsia"/>
+              </w:rPr>
+              <w:t>0.1</w:t>
+            </w:r>
+          </w:p>
+        </w:tc>
+      </w:tr>
+    </w:tbl>
+    <w:p>
+      <w:pPr>
+        <w:jc w:val="center"/>
+        <w:rPr>
+          <w:i/>
+          <w:iCs/>
+        </w:rPr>
+      </w:pPr>
+    </w:p>
+    <w:p/>
+    <w:p>
+      <w:pPr>
+        <w:ind w:firstLine="720"/>
+      </w:pPr>
+      <w:r>
+        <w:lastRenderedPageBreak/>
+        <w:t>For the models with</w:t>
+      </w:r>
+      <w:r>
+        <w:t xml:space="preserve"> 100 trials </w:t>
+      </w:r>
+      <w:r>
+        <w:t xml:space="preserve">of training, </w:t>
+      </w:r>
+      <w:r>
+        <w:t>the p(hit) is generally quite small</w:t>
+      </w:r>
+      <w:r>
+        <w:t>,</w:t>
+      </w:r>
+      <w:r>
+        <w:t xml:space="preserve"> indicating the model has not differentiated the values of hitting and staying on a given score very well. In other words, the model is “unsure” about its learned </w:t>
+      </w:r>
+      <w:r>
+        <w:t>behaviour and</w:t>
+      </w:r>
+      <w:r>
+        <w:t xml:space="preserve"> would likely not do well in successive Blackjack trials. Recall</w:t>
+      </w:r>
+      <w:r>
+        <w:t xml:space="preserve"> that</w:t>
+      </w:r>
+      <w:r>
+        <w:t xml:space="preserve"> when re-running this model </w:t>
+      </w:r>
+      <w:r>
+        <w:t xml:space="preserve">in the demonstration </w:t>
+      </w:r>
+      <w:r>
+        <w:t>set to 500 trials</w:t>
+      </w:r>
+      <w:r>
+        <w:t>,</w:t>
+      </w:r>
+      <w:r>
+        <w:t xml:space="preserve"> the shape of the value functions drastically</w:t>
+      </w:r>
+      <w:r>
+        <w:t xml:space="preserve">. </w:t>
+      </w:r>
+      <w:r>
+        <w:t xml:space="preserve"> </w:t>
+      </w:r>
+      <w:r>
+        <w:t xml:space="preserve">Indeed, the results of the 500-trial </w:t>
+      </w:r>
+      <w:r>
+        <w:t>iteration</w:t>
+      </w:r>
+      <w:r>
+        <w:t xml:space="preserve"> show </w:t>
+      </w:r>
+      <w:r>
+        <w:t>that the model is unlikely to hit on anything above a 12, which will lead to poor Blackjack performance over time. The model iteration with</w:t>
+      </w:r>
+      <w:r>
+        <w:t xml:space="preserve"> 5000 trials</w:t>
+      </w:r>
+      <w:r>
+        <w:t xml:space="preserve"> hits its’</w:t>
+      </w:r>
+      <w:r>
+        <w:t xml:space="preserve"> inflection point </w:t>
+      </w:r>
+      <w:r>
+        <w:t xml:space="preserve">closer to 13, which is an improvement but is still </w:t>
+      </w:r>
+      <w:r>
+        <w:t>off</w:t>
+      </w:r>
+      <w:r>
+        <w:t xml:space="preserve"> our target. </w:t>
+      </w:r>
+      <w:r>
+        <w:t>With 10000 trials, that inflection point i</w:t>
+      </w:r>
+      <w:r>
+        <w:t>s</w:t>
+      </w:r>
+      <w:r>
+        <w:t xml:space="preserve"> </w:t>
+      </w:r>
+      <w:proofErr w:type="gramStart"/>
+      <w:r>
+        <w:t>similar to</w:t>
+      </w:r>
+      <w:proofErr w:type="gramEnd"/>
+      <w:r>
+        <w:t xml:space="preserve"> the ideal sigmoid shape, but with slightly </w:t>
+      </w:r>
+      <w:r>
+        <w:t>smaller</w:t>
+      </w:r>
+      <w:r>
+        <w:t xml:space="preserve"> bounds.</w:t>
+      </w:r>
+      <w:r>
+        <w:t xml:space="preserve"> </w:t>
+      </w:r>
+    </w:p>
+    <w:p>
+      <w:pPr>
+        <w:rPr>
+          <w:i/>
+          <w:iCs/>
+        </w:rPr>
+      </w:pPr>
+    </w:p>
+    <w:p>
+      <w:pPr>
+        <w:ind w:firstLine="720"/>
+      </w:pPr>
+      <w:r>
+        <w:t xml:space="preserve">Finally, </w:t>
+      </w:r>
+      <w:r>
+        <w:rPr>
+          <w:i/>
+          <w:iCs/>
+        </w:rPr>
+        <w:t>R</w:t>
+      </w:r>
+      <w:r>
+        <w:rPr>
+          <w:vertAlign w:val="superscript"/>
+        </w:rPr>
+        <w:t>2</w:t>
+      </w:r>
+      <w:r>
+        <w:t xml:space="preserve"> values were relatively high </w:t>
+      </w:r>
+      <w:r>
+        <w:t>for each iteration of the model, although they were highest for the model with the most training trials. Interestingly, the models with</w:t>
+      </w:r>
+      <w:r>
+        <w:t xml:space="preserve"> 500 trials of Blackjack training</w:t>
+      </w:r>
+      <w:r>
+        <w:t xml:space="preserve"> had a larger </w:t>
+      </w:r>
+      <w:r>
+        <w:rPr>
+          <w:i/>
+          <w:iCs/>
+        </w:rPr>
+        <w:t>R</w:t>
+      </w:r>
+      <w:r>
+        <w:rPr>
+          <w:vertAlign w:val="superscript"/>
+        </w:rPr>
+        <w:t>2</w:t>
+      </w:r>
+      <w:r>
+        <w:rPr>
+          <w:vertAlign w:val="superscript"/>
+        </w:rPr>
+        <w:t xml:space="preserve"> </w:t>
+      </w:r>
+      <w:r>
+        <w:t>than the models with 5000 trials.</w:t>
+      </w:r>
+      <w:r>
+        <w:t xml:space="preserve"> It</w:t>
+      </w:r>
+      <w:r>
+        <w:t>’</w:t>
+      </w:r>
+      <w:r>
+        <w:t xml:space="preserve">s possible that, because </w:t>
+      </w:r>
+      <w:r>
+        <w:rPr>
+          <w:i/>
+          <w:iCs/>
+        </w:rPr>
+        <w:t>R</w:t>
+      </w:r>
+      <w:r>
+        <w:rPr>
+          <w:vertAlign w:val="superscript"/>
+        </w:rPr>
+        <w:t>2</w:t>
+      </w:r>
+      <w:r>
+        <w:rPr>
+          <w:vertAlign w:val="superscript"/>
+        </w:rPr>
+        <w:t xml:space="preserve"> </w:t>
+      </w:r>
+      <w:r>
+        <w:t>does not</w:t>
+      </w:r>
+      <w:r>
+        <w:t xml:space="preserve"> </w:t>
+      </w:r>
+      <w:r>
+        <w:t>consider</w:t>
+      </w:r>
+      <w:r>
+        <w:t xml:space="preserve"> the functional form of the models </w:t>
+      </w:r>
+      <w:r>
+        <w:t>being</w:t>
+      </w:r>
+      <w:r>
+        <w:t xml:space="preserve"> </w:t>
+      </w:r>
+      <w:r>
+        <w:t>fit</w:t>
+      </w:r>
+      <w:r>
+        <w:t>, it</w:t>
+      </w:r>
+      <w:r>
+        <w:t xml:space="preserve"> reflects</w:t>
+      </w:r>
+      <w:r>
+        <w:t xml:space="preserve"> variance accounted for from the b parameter rather than the b and c parameters</w:t>
+      </w:r>
+      <w:r>
+        <w:t xml:space="preserve">. The model may have converged on a fit based on the decreasing benefit of hitting, regardless of when that benefit starts to decrease.  </w:t>
+      </w:r>
+    </w:p>
+    <w:p>
+      <w:pPr>
+        <w:jc w:val="center"/>
+        <w:rPr>
+          <w:i/>
+          <w:iCs/>
+        </w:rPr>
+      </w:pPr>
+      <w:r>
+        <w:rPr>
+          <w:noProof/>
+        </w:rPr>
+        <w:drawing>
+          <wp:inline distT="0" distB="0" distL="0" distR="0" wp14:anchorId="450DCEC4" wp14:editId="6C084D4E">
+            <wp:extent cx="3377783" cy="2533337"/>
+            <wp:effectExtent l="0" t="0" r="635" b="0"/>
+            <wp:docPr id="2050542746" name="Picture 5" descr="A graph of blue bars&#10;&#10;AI-generated content may be incorrect."/>
+            <wp:cNvGraphicFramePr>
+              <a:graphicFrameLocks xmlns:a="http://schemas.openxmlformats.org/drawingml/2006/main" noChangeAspect="1"/>
+            </wp:cNvGraphicFramePr>
+            <a:graphic xmlns:a="http://schemas.openxmlformats.org/drawingml/2006/main">
+              <a:graphicData uri="http://schemas.openxmlformats.org/drawingml/2006/picture">
+                <pic:pic xmlns:pic="http://schemas.openxmlformats.org/drawingml/2006/picture">
+                  <pic:nvPicPr>
+                    <pic:cNvPr id="2050542746" name="Picture 5" descr="A graph of blue bars&#10;&#10;AI-generated content may be incorrect."/>
+                    <pic:cNvPicPr/>
+                  </pic:nvPicPr>
+                  <pic:blipFill>
+                    <a:blip r:embed="rId11">
+                      <a:extLst>
+                        <a:ext uri="{28A0092B-C50C-407E-A947-70E740481C1C}">
+                          <a14:useLocalDpi xmlns:a14="http://schemas.microsoft.com/office/drawing/2010/main" val="0"/>
+                        </a:ext>
+                      </a:extLst>
+                    </a:blip>
+                    <a:stretch>
+                      <a:fillRect/>
+                    </a:stretch>
+                  </pic:blipFill>
+                  <pic:spPr>
+                    <a:xfrm>
+                      <a:off x="0" y="0"/>
+                      <a:ext cx="3425760" cy="2569320"/>
+                    </a:xfrm>
+                    <a:prstGeom prst="rect">
+                      <a:avLst/>
+                    </a:prstGeom>
+                  </pic:spPr>
+                </pic:pic>
+              </a:graphicData>
+            </a:graphic>
+          </wp:inline>
+        </w:drawing>
+      </w:r>
+    </w:p>
+    <w:p>
+      <w:pPr>
+        <w:rPr>
+          <w:i/>
+          <w:iCs/>
+        </w:rPr>
+      </w:pPr>
     </w:p>
     <w:p>
       <w:pPr>
@@ -3017,137 +4446,120 @@
     </w:p>
     <w:p>
       <w:pPr>
-        <w:rPr>
+        <w:ind w:firstLine="720"/>
+      </w:pPr>
+      <w:r>
+        <w:t>General</w:t>
+      </w:r>
+      <w:r>
+        <w:t>ly, the RL model was able to learn the task, but only after several thousand trials.</w:t>
+      </w:r>
+      <w:r>
+        <w:t xml:space="preserve"> </w:t>
+      </w:r>
+      <w:r>
+        <w:rPr>
+          <w:rFonts w:eastAsiaTheme="minorEastAsia"/>
+          <w:color w:val="000000"/>
+        </w:rPr>
+        <w:t>It seems that when behaviour is less relevant to a given outcome (ex. hitting on a 12 can still cause a bust and loss), RL models need extensive experience to learn the task.</w:t>
+      </w:r>
+      <w:r>
+        <w:rPr>
+          <w:rFonts w:eastAsiaTheme="minorEastAsia"/>
+          <w:color w:val="000000"/>
+        </w:rPr>
+        <w:t xml:space="preserve"> </w:t>
+      </w:r>
+    </w:p>
+    <w:p>
+      <w:pPr>
+        <w:rPr>
+          <w:rFonts w:eastAsiaTheme="minorEastAsia"/>
+        </w:rPr>
+      </w:pPr>
+    </w:p>
+    <w:p>
+      <w:pPr>
+        <w:ind w:firstLine="720"/>
+        <w:rPr>
+          <w:rFonts w:eastAsiaTheme="minorEastAsia"/>
+          <w:color w:val="000000"/>
+        </w:rPr>
+      </w:pPr>
+      <w:r>
+        <w:rPr>
+          <w:rFonts w:eastAsiaTheme="minorEastAsia"/>
+        </w:rPr>
+        <w:t>Nonetheless, these results cannot</w:t>
+      </w:r>
+      <w:r>
+        <w:rPr>
+          <w:rFonts w:eastAsiaTheme="minorEastAsia"/>
+        </w:rPr>
+        <w:t xml:space="preserve"> determine whether humans use an RL strategy to learn Blackjack, they just demonstrate an RL strategy </w:t>
+      </w:r>
+      <w:r>
+        <w:rPr>
+          <w:rFonts w:eastAsiaTheme="minorEastAsia"/>
           <w:i/>
           <w:iCs/>
         </w:rPr>
-      </w:pPr>
-      <w:r>
-        <w:rPr>
-          <w:i/>
-          <w:iCs/>
-        </w:rPr>
-        <w:t>What’s missing from the model?</w:t>
-      </w:r>
-    </w:p>
-    <w:p/>
-    <w:p>
-      <w:pPr>
-        <w:ind w:firstLine="720"/>
-        <w:rPr>
-          <w:rFonts w:eastAsiaTheme="minorEastAsia"/>
-        </w:rPr>
-      </w:pPr>
-      <w:r>
-        <w:t xml:space="preserve">The RL model presented here is missing a key component of </w:t>
-      </w:r>
-      <w:r>
-        <w:t xml:space="preserve">Blackjack – considering the dealer score in </w:t>
-      </w:r>
-      <w:r>
-        <w:t>its</w:t>
-      </w:r>
-      <w:r>
-        <w:t xml:space="preserve"> behaviour. Indeed, the model is agnostic of dealer performance – it just knows the impact of its’ actions on the outcome of each hand. </w:t>
-      </w:r>
-      <w:r>
-        <w:t xml:space="preserve">To </w:t>
-      </w:r>
-      <w:r>
-        <w:t>change</w:t>
-      </w:r>
-      <w:r>
-        <w:t xml:space="preserve"> this, the RL model</w:t>
-      </w:r>
-      <w:r>
-        <w:t>’s choice and update functions</w:t>
-      </w:r>
-      <w:r>
+        <w:t>can</w:t>
+      </w:r>
+      <w:r>
+        <w:rPr>
+          <w:rFonts w:eastAsiaTheme="minorEastAsia"/>
+        </w:rPr>
+        <w:t xml:space="preserve"> learn it. </w:t>
+      </w:r>
+      <w:r>
+        <w:rPr>
+          <w:rFonts w:eastAsiaTheme="minorEastAsia"/>
+        </w:rPr>
+        <w:t>Addressing</w:t>
+      </w:r>
+      <w:r>
+        <w:rPr>
+          <w:rFonts w:eastAsiaTheme="minorEastAsia"/>
+        </w:rPr>
+        <w:t xml:space="preserve"> the </w:t>
+      </w:r>
+      <w:r>
+        <w:rPr>
+          <w:rFonts w:eastAsiaTheme="minorEastAsia"/>
+        </w:rPr>
+        <w:t>former</w:t>
+      </w:r>
+      <w:r>
+        <w:rPr>
+          <w:rFonts w:eastAsiaTheme="minorEastAsia"/>
+        </w:rPr>
         <w:t xml:space="preserve"> </w:t>
       </w:r>
       <w:r>
-        <w:t>could</w:t>
-      </w:r>
-      <w:r>
-        <w:t xml:space="preserve"> be adjusted to expand its score-action values to include the dealer’s score</w:t>
-      </w:r>
-      <w:r>
-        <w:t>, effectively adding a dimension to the ‘weights’ variable in the model. However, this would greatly increase the trial count needed to train the model – each player score would now have a corresponding range of dealer scores that would need to be experienced</w:t>
-      </w:r>
-      <w:r>
-        <w:rPr>
-          <w:rFonts w:eastAsiaTheme="minorEastAsia"/>
-        </w:rPr>
-        <w:t xml:space="preserve"> to learn score-action values. As the results presented here show, the model was able to learn Blackjack </w:t>
-      </w:r>
-      <w:r>
-        <w:rPr>
-          <w:rFonts w:eastAsiaTheme="minorEastAsia"/>
-          <w:i/>
-          <w:iCs/>
-        </w:rPr>
-        <w:t>without</w:t>
-      </w:r>
-      <w:r>
-        <w:rPr>
-          <w:rFonts w:eastAsiaTheme="minorEastAsia"/>
-        </w:rPr>
-        <w:t xml:space="preserve"> considering dealer scores, albeit only with extensive experience. </w:t>
-      </w:r>
-    </w:p>
-    <w:p>
-      <w:pPr>
-        <w:ind w:firstLine="720"/>
-        <w:rPr>
-          <w:rFonts w:eastAsiaTheme="minorEastAsia"/>
-        </w:rPr>
-      </w:pPr>
-    </w:p>
-    <w:p>
-      <w:pPr>
-        <w:ind w:firstLine="720"/>
-        <w:rPr>
-          <w:rFonts w:eastAsiaTheme="minorEastAsia"/>
-          <w:color w:val="000000"/>
-        </w:rPr>
-      </w:pPr>
-      <w:r>
-        <w:rPr>
-          <w:rFonts w:eastAsiaTheme="minorEastAsia"/>
-        </w:rPr>
-        <w:t>Nonetheless, these results cannot</w:t>
-      </w:r>
-      <w:r>
-        <w:rPr>
-          <w:rFonts w:eastAsiaTheme="minorEastAsia"/>
-        </w:rPr>
-        <w:t xml:space="preserve"> determine whether humans use an RL strategy to learn Blackjack, they just demonstrate an RL strategy </w:t>
-      </w:r>
-      <w:r>
-        <w:rPr>
-          <w:rFonts w:eastAsiaTheme="minorEastAsia"/>
-          <w:i/>
-          <w:iCs/>
-        </w:rPr>
-        <w:t>can</w:t>
-      </w:r>
-      <w:r>
-        <w:rPr>
-          <w:rFonts w:eastAsiaTheme="minorEastAsia"/>
-        </w:rPr>
-        <w:t xml:space="preserve"> learn it. </w:t>
-      </w:r>
-      <w:r>
-        <w:rPr>
-          <w:rFonts w:eastAsiaTheme="minorEastAsia"/>
-        </w:rPr>
-        <w:t>Addressing</w:t>
-      </w:r>
-      <w:r>
-        <w:rPr>
-          <w:rFonts w:eastAsiaTheme="minorEastAsia"/>
-        </w:rPr>
-        <w:t xml:space="preserve"> the latter question will prove to be difficult – if the RL model itself cannot learn the strategy with 500 trials of practice, how can we compare it to human data showing learning within 440 trials </w:t>
+        <w:rPr>
+          <w:rFonts w:eastAsiaTheme="minorEastAsia"/>
+        </w:rPr>
+        <w:t>point</w:t>
+      </w:r>
+      <w:r>
+        <w:rPr>
+          <w:rFonts w:eastAsiaTheme="minorEastAsia"/>
+        </w:rPr>
+        <w:t xml:space="preserve"> will prove to be difficult – if the RL model itself cannot </w:t>
+      </w:r>
+      <w:r>
+        <w:rPr>
+          <w:rFonts w:eastAsiaTheme="minorEastAsia"/>
+        </w:rPr>
+        <w:t xml:space="preserve">consistently </w:t>
+      </w:r>
+      <w:r>
+        <w:rPr>
+          <w:rFonts w:eastAsiaTheme="minorEastAsia"/>
+        </w:rPr>
+        <w:t xml:space="preserve">learn the strategy with 500 trials of practice, how can we compare it to human data showing learning within 440 trials </w:t>
       </w:r>
       <w:sdt>
         <w:sdtPr>
@@ -3176,15 +4588,232 @@
           <w:rFonts w:eastAsiaTheme="minorEastAsia"/>
           <w:color w:val="000000"/>
         </w:rPr>
-        <w:t xml:space="preserve">? Fitting RL models to human data typically involves training the model on a task identical to the version given to humans, </w:t>
+        <w:t xml:space="preserve">? </w:t>
       </w:r>
       <w:r>
         <w:rPr>
           <w:rFonts w:eastAsiaTheme="minorEastAsia"/>
           <w:color w:val="000000"/>
         </w:rPr>
-        <w:t xml:space="preserve">and tuning the RL parameters (temperature, learning rate, and initial state-action values) to the human data. </w:t>
-      </w:r>
+        <w:t>Conversely</w:t>
+      </w:r>
+      <w:r>
+        <w:rPr>
+          <w:rFonts w:eastAsiaTheme="minorEastAsia"/>
+          <w:color w:val="000000"/>
+        </w:rPr>
+        <w:t xml:space="preserve">, it seems human participants can comprehend the underlying structure in the Hit-Bust trade-off with limited experience while the RL model cannot. This highlights a weakness to the RL approach in that we cannot tell the model the rules to the task, but it must learn through experience. Even in a simple n-armed bandit task, often used in RL modelling experiments, the human participant is often told that one arm will be better than others and thus enter the task with a pre-existing understanding of the rule structure </w:t>
+      </w:r>
+      <w:sdt>
+        <w:sdtPr>
+          <w:rPr>
+            <w:rFonts w:eastAsiaTheme="minorEastAsia"/>
+            <w:color w:val="000000"/>
+          </w:rPr>
+          <w:tag w:val="MENDELEY_CITATION_v3_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"/>
+          <w:id w:val="-517004644"/>
+          <w:placeholder>
+            <w:docPart w:val="DefaultPlaceholder_-1854013440"/>
+          </w:placeholder>
+        </w:sdtPr>
+        <w:sdtContent>
+          <w:r>
+            <w:rPr>
+              <w:rFonts w:eastAsia="Times New Roman"/>
+              <w:color w:val="000000"/>
+            </w:rPr>
+            <w:t>(Sutton &amp; Barto, 2018)</w:t>
+          </w:r>
+        </w:sdtContent>
+      </w:sdt>
+      <w:r>
+        <w:rPr>
+          <w:rFonts w:eastAsiaTheme="minorEastAsia"/>
+          <w:color w:val="000000"/>
+        </w:rPr>
+        <w:t xml:space="preserve">. </w:t>
+      </w:r>
+    </w:p>
+    <w:p>
+      <w:pPr>
+        <w:ind w:firstLine="720"/>
+        <w:rPr>
+          <w:rFonts w:eastAsiaTheme="minorEastAsia"/>
+          <w:color w:val="000000"/>
+        </w:rPr>
+      </w:pPr>
+    </w:p>
+    <w:p>
+      <w:pPr>
+        <w:rPr>
+          <w:rFonts w:eastAsiaTheme="minorEastAsia"/>
+          <w:i/>
+          <w:iCs/>
+          <w:color w:val="000000"/>
+        </w:rPr>
+      </w:pPr>
+      <w:r>
+        <w:rPr>
+          <w:rFonts w:eastAsiaTheme="minorEastAsia"/>
+          <w:i/>
+          <w:iCs/>
+          <w:color w:val="000000"/>
+        </w:rPr>
+        <w:t>Future Directions</w:t>
+      </w:r>
+    </w:p>
+    <w:p>
+      <w:pPr>
+        <w:ind w:firstLine="720"/>
+        <w:rPr>
+          <w:rFonts w:eastAsiaTheme="minorEastAsia"/>
+          <w:color w:val="000000"/>
+        </w:rPr>
+      </w:pPr>
+    </w:p>
+    <w:p>
+      <w:pPr>
+        <w:ind w:firstLine="720"/>
+        <w:rPr>
+          <w:rFonts w:eastAsiaTheme="minorEastAsia"/>
+          <w:color w:val="000000"/>
+        </w:rPr>
+      </w:pPr>
+      <w:r>
+        <w:rPr>
+          <w:rFonts w:eastAsiaTheme="minorEastAsia"/>
+          <w:color w:val="000000"/>
+        </w:rPr>
+        <w:t xml:space="preserve">How might we </w:t>
+      </w:r>
+      <w:r>
+        <w:rPr>
+          <w:rFonts w:eastAsiaTheme="minorEastAsia"/>
+          <w:color w:val="000000"/>
+        </w:rPr>
+        <w:t>compare</w:t>
+      </w:r>
+      <w:r>
+        <w:rPr>
+          <w:rFonts w:eastAsiaTheme="minorEastAsia"/>
+          <w:color w:val="000000"/>
+        </w:rPr>
+        <w:t xml:space="preserve"> </w:t>
+      </w:r>
+      <w:r>
+        <w:rPr>
+          <w:rFonts w:eastAsiaTheme="minorEastAsia"/>
+          <w:color w:val="000000"/>
+        </w:rPr>
+        <w:t xml:space="preserve">a reinforcement learning model to human behaviour in the Blackjack, or other similar chance-based tasks? </w:t>
+      </w:r>
+      <w:r>
+        <w:rPr>
+          <w:rFonts w:eastAsiaTheme="minorEastAsia"/>
+          <w:color w:val="000000"/>
+        </w:rPr>
+        <w:t>Fitting RL models to human data typically involves training the model on a task identical to the version given to humans, and tuning the RL parameters (temperature, learning rate, and initial state-action values) to the human data</w:t>
+      </w:r>
+      <w:r>
+        <w:rPr>
+          <w:rFonts w:eastAsiaTheme="minorEastAsia"/>
+          <w:color w:val="000000"/>
+        </w:rPr>
+        <w:t xml:space="preserve"> (Wilson &amp; Collins, 2019)</w:t>
+      </w:r>
+      <w:r>
+        <w:rPr>
+          <w:rFonts w:eastAsiaTheme="minorEastAsia"/>
+          <w:color w:val="000000"/>
+        </w:rPr>
+        <w:t xml:space="preserve">. </w:t>
+      </w:r>
+      <w:r>
+        <w:rPr>
+          <w:rFonts w:eastAsiaTheme="minorEastAsia"/>
+          <w:color w:val="000000"/>
+        </w:rPr>
+        <w:t xml:space="preserve">The participants in this experiment would have to </w:t>
+      </w:r>
+      <w:r>
+        <w:rPr>
+          <w:rFonts w:eastAsiaTheme="minorEastAsia"/>
+          <w:color w:val="000000"/>
+        </w:rPr>
+        <w:lastRenderedPageBreak/>
+        <w:t xml:space="preserve">be completely naïve to the rules of Blackjack and would be given binary feedback (Win or Loss) after each trial. Additionally, the task would have to be altered to equally distribute the probability of differently scored hands, to ensure that neither agent can over generalize (ex. seeing more scores above 10 may lead the agent to not understanding hitting on less than a 10 is ideal). Finally, the task would have to include several thousand trials to ensure there was sufficient participant data to fit to the model’s behaviour once it has learned. </w:t>
+      </w:r>
+    </w:p>
+    <w:p>
+      <w:pPr>
+        <w:ind w:firstLine="720"/>
+        <w:rPr>
+          <w:rFonts w:eastAsiaTheme="minorEastAsia"/>
+          <w:color w:val="000000"/>
+        </w:rPr>
+      </w:pPr>
+    </w:p>
+    <w:p>
+      <w:pPr>
+        <w:ind w:firstLine="720"/>
+        <w:rPr>
+          <w:rFonts w:eastAsiaTheme="minorEastAsia"/>
+        </w:rPr>
+      </w:pPr>
+      <w:r>
+        <w:rPr>
+          <w:rFonts w:eastAsiaTheme="minorEastAsia"/>
+          <w:color w:val="000000"/>
+        </w:rPr>
+        <w:t xml:space="preserve">If successful human behaviour in the simple Blackjack task can be modelling with RL principles, more realistic versions of the task can be explored. </w:t>
+      </w:r>
+      <w:r>
+        <w:t>The RL model presented here is missing a key component of Blackjack – considering the dealer score in its behaviour. Indeed, the model is agnostic of dealer performance – it just knows the impact of its’ actions on the outcome of each hand. To change this, the RL model’s choice and update functions could be adjusted to expand its score-action values to include the dealer’s score, effectively adding a dimension to the ‘weights’ variable in the model. However, this would greatly increase the trial count needed to train the model – each player score would now have a corresponding range of dealer scores that would need to be experienced</w:t>
+      </w:r>
+      <w:r>
+        <w:rPr>
+          <w:rFonts w:eastAsiaTheme="minorEastAsia"/>
+        </w:rPr>
+        <w:t xml:space="preserve"> to learn score-action values. As the results presented here show, the model was able to learn Blackjack </w:t>
+      </w:r>
+      <w:r>
+        <w:rPr>
+          <w:rFonts w:eastAsiaTheme="minorEastAsia"/>
+          <w:i/>
+          <w:iCs/>
+        </w:rPr>
+        <w:t>without</w:t>
+      </w:r>
+      <w:r>
+        <w:rPr>
+          <w:rFonts w:eastAsiaTheme="minorEastAsia"/>
+        </w:rPr>
+        <w:t xml:space="preserve"> considering dealer scores, albeit only with extensive experience. </w:t>
+      </w:r>
+      <w:r>
+        <w:rPr>
+          <w:rFonts w:eastAsiaTheme="minorEastAsia"/>
+        </w:rPr>
+        <w:t xml:space="preserve">Additionally, most modern casinos will have slightly different rules about the dealer’s behaviour. Here, the dealer hit on a 16 or less. However, altering this rule impacts the win probabilities in the task by changing the amount of dealer busts. A successfully fit RL model could be applied to these rules to determine how generalizable the optimal Blackjack strategy is. </w:t>
+      </w:r>
+    </w:p>
+    <w:p>
+      <w:pPr>
+        <w:ind w:firstLine="720"/>
+        <w:rPr>
+          <w:rFonts w:eastAsiaTheme="minorEastAsia"/>
+          <w:color w:val="000000"/>
+        </w:rPr>
+      </w:pPr>
+    </w:p>
+    <w:p>
+      <w:pPr>
+        <w:ind w:firstLine="720"/>
+        <w:rPr>
+          <w:rFonts w:eastAsiaTheme="minorEastAsia"/>
+          <w:color w:val="000000"/>
+        </w:rPr>
+      </w:pPr>
     </w:p>
     <w:p>
       <w:pPr>
@@ -3223,6 +4852,475 @@
         </w:rPr>
       </w:pPr>
     </w:p>
+    <w:sdt>
+      <w:sdtPr>
+        <w:rPr>
+          <w:rFonts w:eastAsiaTheme="minorEastAsia"/>
+          <w:bCs/>
+          <w:color w:val="000000"/>
+        </w:rPr>
+        <w:tag w:val="MENDELEY_BIBLIOGRAPHY"/>
+        <w:id w:val="-1216432791"/>
+        <w:placeholder>
+          <w:docPart w:val="DefaultPlaceholder_-1854013440"/>
+        </w:placeholder>
+      </w:sdtPr>
+      <w:sdtContent>
+        <w:p>
+          <w:pPr>
+            <w:autoSpaceDE w:val="0"/>
+            <w:autoSpaceDN w:val="0"/>
+            <w:ind w:hanging="480"/>
+            <w:divId w:val="1738281729"/>
+            <w:rPr>
+              <w:rFonts w:eastAsia="Times New Roman"/>
+              <w:color w:val="000000"/>
+              <w:kern w:val="0"/>
+              <w14:ligatures w14:val="none"/>
+            </w:rPr>
+          </w:pPr>
+          <w:r>
+            <w:rPr>
+              <w:rFonts w:eastAsia="Times New Roman"/>
+              <w:color w:val="000000"/>
+            </w:rPr>
+            <w:t xml:space="preserve">Cohen, M. X., Elger, C. E., &amp; Ranganath, C. (2007). Reward Expectation Modulates Feedback-Related Negativity and EEG Spectra. </w:t>
+          </w:r>
+          <w:proofErr w:type="spellStart"/>
+          <w:r>
+            <w:rPr>
+              <w:rFonts w:eastAsia="Times New Roman"/>
+              <w:i/>
+              <w:iCs/>
+              <w:color w:val="000000"/>
+            </w:rPr>
+            <w:t>NeuroImage</w:t>
+          </w:r>
+          <w:proofErr w:type="spellEnd"/>
+          <w:r>
+            <w:rPr>
+              <w:rFonts w:eastAsia="Times New Roman"/>
+              <w:color w:val="000000"/>
+            </w:rPr>
+            <w:t xml:space="preserve">, </w:t>
+          </w:r>
+          <w:r>
+            <w:rPr>
+              <w:rFonts w:eastAsia="Times New Roman"/>
+              <w:i/>
+              <w:iCs/>
+              <w:color w:val="000000"/>
+            </w:rPr>
+            <w:t>35</w:t>
+          </w:r>
+          <w:r>
+            <w:rPr>
+              <w:rFonts w:eastAsia="Times New Roman"/>
+              <w:color w:val="000000"/>
+            </w:rPr>
+            <w:t xml:space="preserve">(2), 968. </w:t>
+          </w:r>
+        </w:p>
+        <w:p>
+          <w:pPr>
+            <w:autoSpaceDE w:val="0"/>
+            <w:autoSpaceDN w:val="0"/>
+            <w:ind w:hanging="480"/>
+            <w:divId w:val="468473577"/>
+            <w:rPr>
+              <w:rFonts w:eastAsia="Times New Roman"/>
+              <w:color w:val="000000"/>
+            </w:rPr>
+          </w:pPr>
+          <w:r>
+            <w:rPr>
+              <w:rFonts w:eastAsia="Times New Roman"/>
+              <w:color w:val="000000"/>
+            </w:rPr>
+            <w:t xml:space="preserve">Gershman, S. J. (2018). Deconstructing the human algorithms for exploration. </w:t>
+          </w:r>
+          <w:r>
+            <w:rPr>
+              <w:rFonts w:eastAsia="Times New Roman"/>
+              <w:i/>
+              <w:iCs/>
+              <w:color w:val="000000"/>
+            </w:rPr>
+            <w:t>Cognition</w:t>
+          </w:r>
+          <w:r>
+            <w:rPr>
+              <w:rFonts w:eastAsia="Times New Roman"/>
+              <w:color w:val="000000"/>
+            </w:rPr>
+            <w:t xml:space="preserve">, </w:t>
+          </w:r>
+          <w:r>
+            <w:rPr>
+              <w:rFonts w:eastAsia="Times New Roman"/>
+              <w:i/>
+              <w:iCs/>
+              <w:color w:val="000000"/>
+            </w:rPr>
+            <w:t>173</w:t>
+          </w:r>
+          <w:r>
+            <w:rPr>
+              <w:rFonts w:eastAsia="Times New Roman"/>
+              <w:color w:val="000000"/>
+            </w:rPr>
+            <w:t xml:space="preserve">, 34–42. </w:t>
+          </w:r>
+        </w:p>
+        <w:p>
+          <w:pPr>
+            <w:autoSpaceDE w:val="0"/>
+            <w:autoSpaceDN w:val="0"/>
+            <w:ind w:hanging="480"/>
+            <w:divId w:val="168180104"/>
+            <w:rPr>
+              <w:rFonts w:eastAsia="Times New Roman"/>
+              <w:color w:val="000000"/>
+            </w:rPr>
+          </w:pPr>
+          <w:r>
+            <w:rPr>
+              <w:rFonts w:eastAsia="Times New Roman"/>
+              <w:color w:val="000000"/>
+            </w:rPr>
+            <w:t xml:space="preserve">Hewig, J., Trippe, R., Hecht, H., Coles, M. G. H., Holroyd, C. B., &amp; Miltner, W. H. R. (2007). Decision-Making in Blackjack: An Electrophysiological Analysis. </w:t>
+          </w:r>
+          <w:r>
+            <w:rPr>
+              <w:rFonts w:eastAsia="Times New Roman"/>
+              <w:i/>
+              <w:iCs/>
+              <w:color w:val="000000"/>
+            </w:rPr>
+            <w:t>Cerebral Cortex</w:t>
+          </w:r>
+          <w:r>
+            <w:rPr>
+              <w:rFonts w:eastAsia="Times New Roman"/>
+              <w:color w:val="000000"/>
+            </w:rPr>
+            <w:t xml:space="preserve">, </w:t>
+          </w:r>
+          <w:r>
+            <w:rPr>
+              <w:rFonts w:eastAsia="Times New Roman"/>
+              <w:i/>
+              <w:iCs/>
+              <w:color w:val="000000"/>
+            </w:rPr>
+            <w:t>17</w:t>
+          </w:r>
+          <w:r>
+            <w:rPr>
+              <w:rFonts w:eastAsia="Times New Roman"/>
+              <w:color w:val="000000"/>
+            </w:rPr>
+            <w:t xml:space="preserve">(4), 865–877. </w:t>
+          </w:r>
+        </w:p>
+        <w:p>
+          <w:pPr>
+            <w:autoSpaceDE w:val="0"/>
+            <w:autoSpaceDN w:val="0"/>
+            <w:ind w:hanging="480"/>
+            <w:divId w:val="1762604369"/>
+            <w:rPr>
+              <w:rFonts w:eastAsia="Times New Roman"/>
+              <w:color w:val="000000"/>
+            </w:rPr>
+          </w:pPr>
+          <w:r>
+            <w:rPr>
+              <w:rFonts w:eastAsia="Times New Roman"/>
+              <w:color w:val="000000"/>
+            </w:rPr>
+            <w:t xml:space="preserve">Holroyd, C. B., &amp; Coles, M. G. H. (2002). The neural basis of human error processing: Reinforcement learning, dopamine, and the error-related negativity. </w:t>
+          </w:r>
+          <w:r>
+            <w:rPr>
+              <w:rFonts w:eastAsia="Times New Roman"/>
+              <w:i/>
+              <w:iCs/>
+              <w:color w:val="000000"/>
+            </w:rPr>
+            <w:t>Psychological Review</w:t>
+          </w:r>
+          <w:r>
+            <w:rPr>
+              <w:rFonts w:eastAsia="Times New Roman"/>
+              <w:color w:val="000000"/>
+            </w:rPr>
+            <w:t xml:space="preserve">, </w:t>
+          </w:r>
+          <w:r>
+            <w:rPr>
+              <w:rFonts w:eastAsia="Times New Roman"/>
+              <w:i/>
+              <w:iCs/>
+              <w:color w:val="000000"/>
+            </w:rPr>
+            <w:t>109</w:t>
+          </w:r>
+          <w:r>
+            <w:rPr>
+              <w:rFonts w:eastAsia="Times New Roman"/>
+              <w:color w:val="000000"/>
+            </w:rPr>
+            <w:t xml:space="preserve">(4), 679–709. </w:t>
+          </w:r>
+        </w:p>
+        <w:p>
+          <w:pPr>
+            <w:autoSpaceDE w:val="0"/>
+            <w:autoSpaceDN w:val="0"/>
+            <w:ind w:hanging="480"/>
+            <w:divId w:val="2072457951"/>
+            <w:rPr>
+              <w:rFonts w:eastAsia="Times New Roman"/>
+              <w:color w:val="000000"/>
+            </w:rPr>
+          </w:pPr>
+          <w:r>
+            <w:rPr>
+              <w:rFonts w:eastAsia="Times New Roman"/>
+              <w:color w:val="000000"/>
+            </w:rPr>
+            <w:t xml:space="preserve">Holroyd, C. B., &amp; Yeung, N. (2012). Motivation of extended behaviors by anterior cingulate cortex. In </w:t>
+          </w:r>
+          <w:r>
+            <w:rPr>
+              <w:rFonts w:eastAsia="Times New Roman"/>
+              <w:i/>
+              <w:iCs/>
+              <w:color w:val="000000"/>
+            </w:rPr>
+            <w:t>Trends in Cognitive Sciences</w:t>
+          </w:r>
+          <w:r>
+            <w:rPr>
+              <w:rFonts w:eastAsia="Times New Roman"/>
+              <w:color w:val="000000"/>
+            </w:rPr>
+            <w:t xml:space="preserve"> (Vol. 16, Issue 2, pp. 122–128). Elsevier Current Trends. </w:t>
+          </w:r>
+        </w:p>
+        <w:p>
+          <w:pPr>
+            <w:autoSpaceDE w:val="0"/>
+            <w:autoSpaceDN w:val="0"/>
+            <w:ind w:hanging="480"/>
+            <w:divId w:val="1437797958"/>
+            <w:rPr>
+              <w:rFonts w:eastAsia="Times New Roman"/>
+              <w:color w:val="000000"/>
+            </w:rPr>
+          </w:pPr>
+          <w:r>
+            <w:rPr>
+              <w:rFonts w:eastAsia="Times New Roman"/>
+              <w:color w:val="000000"/>
+            </w:rPr>
+            <w:t xml:space="preserve">Nieuwenhuis, S., Holroyd, C. B., Mol, N., &amp; Coles, M. G. H. (2004). Reinforcement-related brain potentials from medial frontal cortex: Origins and functional significance. </w:t>
+          </w:r>
+          <w:r>
+            <w:rPr>
+              <w:rFonts w:eastAsia="Times New Roman"/>
+              <w:i/>
+              <w:iCs/>
+              <w:color w:val="000000"/>
+            </w:rPr>
+            <w:t>Neuroscience and Biobehavioral Reviews</w:t>
+          </w:r>
+          <w:r>
+            <w:rPr>
+              <w:rFonts w:eastAsia="Times New Roman"/>
+              <w:color w:val="000000"/>
+            </w:rPr>
+            <w:t xml:space="preserve">, </w:t>
+          </w:r>
+          <w:r>
+            <w:rPr>
+              <w:rFonts w:eastAsia="Times New Roman"/>
+              <w:i/>
+              <w:iCs/>
+              <w:color w:val="000000"/>
+            </w:rPr>
+            <w:t>28</w:t>
+          </w:r>
+          <w:r>
+            <w:rPr>
+              <w:rFonts w:eastAsia="Times New Roman"/>
+              <w:color w:val="000000"/>
+            </w:rPr>
+            <w:t xml:space="preserve">(4), 441–448. </w:t>
+          </w:r>
+        </w:p>
+        <w:p>
+          <w:pPr>
+            <w:autoSpaceDE w:val="0"/>
+            <w:autoSpaceDN w:val="0"/>
+            <w:ind w:hanging="480"/>
+            <w:divId w:val="1804614823"/>
+            <w:rPr>
+              <w:rFonts w:eastAsia="Times New Roman"/>
+              <w:color w:val="000000"/>
+            </w:rPr>
+          </w:pPr>
+          <w:r>
+            <w:rPr>
+              <w:rFonts w:eastAsia="Times New Roman"/>
+              <w:color w:val="000000"/>
+            </w:rPr>
+            <w:t xml:space="preserve">Sutton, R. S., &amp; Barto, A. C. (2018). </w:t>
+          </w:r>
+          <w:r>
+            <w:rPr>
+              <w:rFonts w:eastAsia="Times New Roman"/>
+              <w:i/>
+              <w:iCs/>
+              <w:color w:val="000000"/>
+            </w:rPr>
+            <w:t>Reinforcement Learning, second edition: An Introduction</w:t>
+          </w:r>
+          <w:r>
+            <w:rPr>
+              <w:rFonts w:eastAsia="Times New Roman"/>
+              <w:color w:val="000000"/>
+            </w:rPr>
+            <w:t xml:space="preserve">. MIT Press Journals. </w:t>
+          </w:r>
+        </w:p>
+        <w:p>
+          <w:pPr>
+            <w:autoSpaceDE w:val="0"/>
+            <w:autoSpaceDN w:val="0"/>
+            <w:ind w:hanging="480"/>
+            <w:divId w:val="1726222879"/>
+            <w:rPr>
+              <w:rFonts w:eastAsia="Times New Roman"/>
+              <w:color w:val="000000"/>
+            </w:rPr>
+          </w:pPr>
+          <w:r>
+            <w:rPr>
+              <w:rFonts w:eastAsia="Times New Roman"/>
+              <w:color w:val="000000"/>
+            </w:rPr>
+            <w:t xml:space="preserve">Wilson, R. C., Geana, A., White, J. M., Ludvig, E. A., &amp; Cohen, J. D. (2014). Humans Use Directed and Random Exploration to Solve the Explore–Exploit Dilemma. </w:t>
+          </w:r>
+          <w:r>
+            <w:rPr>
+              <w:rFonts w:eastAsia="Times New Roman"/>
+              <w:i/>
+              <w:iCs/>
+              <w:color w:val="000000"/>
+            </w:rPr>
+            <w:t>Journal of Experimental Psychology. General</w:t>
+          </w:r>
+          <w:r>
+            <w:rPr>
+              <w:rFonts w:eastAsia="Times New Roman"/>
+              <w:color w:val="000000"/>
+            </w:rPr>
+            <w:t xml:space="preserve">, </w:t>
+          </w:r>
+          <w:r>
+            <w:rPr>
+              <w:rFonts w:eastAsia="Times New Roman"/>
+              <w:i/>
+              <w:iCs/>
+              <w:color w:val="000000"/>
+            </w:rPr>
+            <w:t>143</w:t>
+          </w:r>
+          <w:r>
+            <w:rPr>
+              <w:rFonts w:eastAsia="Times New Roman"/>
+              <w:color w:val="000000"/>
+            </w:rPr>
+            <w:t xml:space="preserve">(6), 2074. </w:t>
+          </w:r>
+        </w:p>
+        <w:p>
+          <w:pPr>
+            <w:autoSpaceDE w:val="0"/>
+            <w:autoSpaceDN w:val="0"/>
+            <w:ind w:hanging="480"/>
+            <w:divId w:val="1726222879"/>
+            <w:rPr>
+              <w:rFonts w:eastAsia="Times New Roman"/>
+              <w:color w:val="000000"/>
+            </w:rPr>
+          </w:pPr>
+          <w:r>
+            <w:rPr>
+              <w:rFonts w:eastAsia="Times New Roman"/>
+              <w:color w:val="000000"/>
+            </w:rPr>
+            <w:t>Wilson, R. C., &amp; Collins, A. G. (2019). Ten simple rules for the computational modeling of behavioral data. Elife, 8, e49547.</w:t>
+          </w:r>
+        </w:p>
+        <w:p>
+          <w:pPr>
+            <w:autoSpaceDE w:val="0"/>
+            <w:autoSpaceDN w:val="0"/>
+            <w:ind w:hanging="480"/>
+            <w:divId w:val="1744911933"/>
+            <w:rPr>
+              <w:rFonts w:eastAsia="Times New Roman"/>
+              <w:color w:val="000000"/>
+            </w:rPr>
+          </w:pPr>
+          <w:r>
+            <w:rPr>
+              <w:rFonts w:eastAsia="Times New Roman"/>
+              <w:color w:val="000000"/>
+            </w:rPr>
+            <w:t xml:space="preserve">Yu, K., Conference, H. W.-E. A. 43rd A., May, undefined, &amp; 2009, undefined. (2009). Economic Analysis of Blackjack: An Application of Prospect Theory. </w:t>
+          </w:r>
+          <w:proofErr w:type="spellStart"/>
+          <w:r>
+            <w:rPr>
+              <w:rFonts w:eastAsia="Times New Roman"/>
+              <w:i/>
+              <w:iCs/>
+              <w:color w:val="000000"/>
+            </w:rPr>
+            <w:t>Citeseer</w:t>
+          </w:r>
+          <w:proofErr w:type="spellEnd"/>
+          <w:r>
+            <w:rPr>
+              <w:rFonts w:eastAsia="Times New Roman"/>
+              <w:color w:val="000000"/>
+            </w:rPr>
+            <w:t xml:space="preserve">. </w:t>
+          </w:r>
+        </w:p>
+        <w:p>
+          <w:pPr>
+            <w:rPr>
+              <w:rFonts w:eastAsiaTheme="minorEastAsia"/>
+              <w:b/>
+              <w:bCs/>
+              <w:color w:val="000000"/>
+            </w:rPr>
+          </w:pPr>
+          <w:r>
+            <w:rPr>
+              <w:rFonts w:eastAsia="Times New Roman"/>
+              <w:color w:val="000000"/>
+            </w:rPr>
+            <w:t> </w:t>
+          </w:r>
+        </w:p>
+      </w:sdtContent>
+    </w:sdt>
     <w:p>
       <w:pPr>
         <w:rPr>
@@ -4542,8 +6640,8 @@
   <w:rsids>
     <w:rsidRoot w:val="00EB11D6"/>
     <w:rsid w:val="00207D7F"/>
-    <w:rsid w:val="0048727B"/>
     <w:rsid w:val="00EB11D6"/>
+    <w:rsid w:val="00F51573"/>
   </w:rsids>
   <m:mathPr>
     <m:mathFont m:val="Cambria Math"/>
@@ -5332,7 +7430,7 @@
     <we:reference id="wa104382081" version="1.55.1.0" store="" storeType="OMEX"/>
   </we:alternateReferences>
   <we:properties>
-    <we:property name="MENDELEY_CITATIONS" value="[{&quot;citationID&quot;:&quot;MENDELEY_CITATION_fbc3da8b-df09-4d23-afbc-d24c04d2a4ef&quot;,&quot;properties&quot;:{&quot;noteIndex&quot;:0},&quot;isEdited&quot;:false,&quot;manualOverride&quot;:{&quot;isManuallyOverridden&quot;:false,&quot;citeprocText&quot;:&quot;(Hewig et al., 2007; Yu et al., 2009)&quot;,&quot;manualOverrideText&quot;:&quot;&quot;},&quot;citationItems&quot;:[{&quot;id&quot;:&quot;a9977831-bd0d-329e-a316-b2e0c6b40466&quot;,&quot;itemData&quot;:{&quot;type&quot;:&quot;article-journal&quot;,&quot;id&quot;:&quot;a9977831-bd0d-329e-a316-b2e0c6b40466&quot;,&quot;title&quot;:&quot;Decision-Making in Blackjack: An Electrophysiological Analysis&quot;,&quot;author&quot;:[{&quot;family&quot;:&quot;Hewig&quot;,&quot;given&quot;:&quot;Johannes&quot;,&quot;parse-names&quot;:false,&quot;dropping-particle&quot;:&quot;&quot;,&quot;non-dropping-particle&quot;:&quot;&quot;},{&quot;family&quot;:&quot;Trippe&quot;,&quot;given&quot;:&quot;Ralf&quot;,&quot;parse-names&quot;:false,&quot;dropping-particle&quot;:&quot;&quot;,&quot;non-dropping-particle&quot;:&quot;&quot;},{&quot;family&quot;:&quot;Hecht&quot;,&quot;given&quot;:&quot;Holger&quot;,&quot;parse-names&quot;:false,&quot;dropping-particle&quot;:&quot;&quot;,&quot;non-dropping-particle&quot;:&quot;&quot;},{&quot;family&quot;:&quot;Coles&quot;,&quot;given&quot;:&quot;Michael G.H.&quot;,&quot;parse-names&quot;:false,&quot;dropping-particle&quot;:&quot;&quot;,&quot;non-dropping-particle&quot;:&quot;&quot;},{&quot;family&quot;:&quot;Holroyd&quot;,&quot;given&quot;:&quot;Clay B.&quot;,&quot;parse-names&quot;:false,&quot;dropping-particle&quot;:&quot;&quot;,&quot;non-dropping-particle&quot;:&quot;&quot;},{&quot;family&quot;:&quot;Miltner&quot;,&quot;given&quot;:&quot;Wolfgang H.R.&quot;,&quot;parse-names&quot;:false,&quot;dropping-particle&quot;:&quot;&quot;,&quot;non-dropping-particle&quot;:&quot;&quot;}],&quot;container-title&quot;:&quot;Cerebral Cortex&quot;,&quot;accessed&quot;:{&quot;date-parts&quot;:[[2024,3,27]]},&quot;DOI&quot;:&quot;10.1093/CERCOR/BHK040&quot;,&quot;ISSN&quot;:&quot;1047-3211&quot;,&quot;PMID&quot;:&quot;16723407&quot;,&quot;URL&quot;:&quot;https://dx.doi.org/10.1093/cercor/bhk040&quot;,&quot;issued&quot;:{&quot;date-parts&quot;:[[2007,4,1]]},&quot;page&quot;:&quot;865-877&quot;,&quot;abstract&quot;:&quot;Previous studies have identified a negative potential in the event-related potential (ERP), the error-related negativity (ERN), which is claimed to be triggered by a deviation from a reward expectation. Furthermore, this negativity is related to shifts in risk taking, strategic behavioral adjustments, and inhibition. We used a computer Blackjack gambling task to further examine the process associated with the ERN. Our findings are in line with the view that the ERN process is related to the degree of reward expectation. Furthermore, increased ERN amplitude is associated with the negative evaluation of ongoing decisions, and the amplitude of the ERN is directly related to risk-taking and decision-making behavior. However, the findings suggest that an explanation exclusively based on the deviation from a reward expectation may be insufficient and that the intention of the participants and the importance of a negative event for learning and behavioral change are crucial to the understanding of ERN phenomena. © The Author 2006. Published by Oxford University Press. All rights reserved.&quot;,&quot;publisher&quot;:&quot;Oxford Academic&quot;,&quot;issue&quot;:&quot;4&quot;,&quot;volume&quot;:&quot;17&quot;,&quot;container-title-short&quot;:&quot;&quot;},&quot;isTemporary&quot;:false},{&quot;id&quot;:&quot;8f64f3c2-5f43-3498-ad29-387c11923de8&quot;,&quot;itemData&quot;:{&quot;type&quot;:&quot;article-journal&quot;,&quot;id&quot;:&quot;8f64f3c2-5f43-3498-ad29-387c11923de8&quot;,&quot;title&quot;:&quot;Economic Analysis of Blackjack: An Application of Prospect Theory&quot;,&quot;author&quot;:[{&quot;family&quot;:&quot;Yu&quot;,&quot;given&quot;:&quot;K&quot;,&quot;parse-names&quot;:false,&quot;dropping-particle&quot;:&quot;&quot;,&quot;non-dropping-particle&quot;:&quot;&quot;},{&quot;family&quot;:&quot;Conference&quot;,&quot;given&quot;:&quot;H Wang - Economic Association 43rd Annual&quot;,&quot;parse-names&quot;:false,&quot;dropping-particle&quot;:&quot;&quot;,&quot;non-dropping-particle&quot;:&quot;&quot;},{&quot;family&quot;:&quot;May&quot;,&quot;given&quot;:&quot;undefined&quot;,&quot;parse-names&quot;:false,&quot;dropping-particle&quot;:&quot;&quot;,&quot;non-dropping-particle&quot;:&quot;&quot;},{&quot;family&quot;:&quot;2009&quot;,&quot;given&quot;:&quot;undefined&quot;,&quot;parse-names&quot;:false,&quot;dropping-particle&quot;:&quot;&quot;,&quot;non-dropping-particle&quot;:&quot;&quot;}],&quot;container-title&quot;:&quot;Citeseer&quot;,&quot;accessed&quot;:{&quot;date-parts&quot;:[[2024,3,28]]},&quot;URL&quot;:&quot;https://citeseerx.ist.psu.edu/document?repid=rep1&amp;type=pdf&amp;doi=807a071678ec645eac1e53fd26b775c88cee3158&quot;,&quot;issued&quot;:{&quot;date-parts&quot;:[[2009]]},&quot;abstract&quot;:&quot;With prior gains, a stock trader becomes more risk-seeking until the gains are cancelled out by further losses. A losing hockey team tends to pull out the goalie in the final minute of the game even this increases the chance of losing more scores. The first example is called \&quot;house money effect\&quot; and the second \&quot;break even effect\&quot;. These behaviours are conformable with the implications of prospect theory developed by Daniel Kahneman and Amos Tversky. These hypotheses are usually tested by behavioural economists under laboratory environments. On the contrary, we analyse the actual behaviours of blackjack players using data collected in a casino. Our results indicate that less than half of the gamblers follow the optimal strategies in the game. But they increase their effort when the wagers are higher. More interestingly, only a moderate fraction of the gamblers exhibits the house money effect and/or the break even effect.&quot;},&quot;isTemporary&quot;:false}],&quot;citationTag&quot;:&quot;MENDELEY_CITATION_v3_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&quot;},{&quot;citationID&quot;:&quot;MENDELEY_CITATION_a1bed8b9-17f6-44c8-a15d-5d765d957ca1&quot;,&quot;properties&quot;:{&quot;noteIndex&quot;:0},&quot;isEdited&quot;:false,&quot;manualOverride&quot;:{&quot;isManuallyOverridden&quot;:false,&quot;citeprocText&quot;:&quot;(Holroyd &amp;#38; Coles, 2002; Holroyd &amp;#38; Yeung, 2012; Nieuwenhuis et al., 2004)&quot;,&quot;manualOverrideText&quot;:&quot;&quot;},&quot;citationTag&quot;:&quot;MENDELEY_CITATION_v3_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&quot;,&quot;citationItems&quot;:[{&quot;id&quot;:&quot;1daa6f32-fba9-3236-bddc-a397d6722d2e&quot;,&quot;itemData&quot;:{&quot;type&quot;:&quot;article-journal&quot;,&quot;id&quot;:&quot;1daa6f32-fba9-3236-bddc-a397d6722d2e&quot;,&quot;title&quot;:&quot;The neural basis of human error processing: Reinforcement learning, dopamine, and the error-related negativity&quot;,&quot;author&quot;:[{&quot;family&quot;:&quot;Holroyd&quot;,&quot;given&quot;:&quot;Clay B.&quot;,&quot;parse-names&quot;:false,&quot;dropping-particle&quot;:&quot;&quot;,&quot;non-dropping-particle&quot;:&quot;&quot;},{&quot;family&quot;:&quot;Coles&quot;,&quot;given&quot;:&quot;Michael G.H.&quot;,&quot;parse-names&quot;:false,&quot;dropping-particle&quot;:&quot;&quot;,&quot;non-dropping-particle&quot;:&quot;&quot;}],&quot;container-title&quot;:&quot;Psychological Review&quot;,&quot;container-title-short&quot;:&quot;Psychol Rev&quot;,&quot;accessed&quot;:{&quot;date-parts&quot;:[[2020,9,9]]},&quot;DOI&quot;:&quot;10.1037/0033-295X.109.4.679&quot;,&quot;ISSN&quot;:&quot;0033295X&quot;,&quot;PMID&quot;:&quot;12374324&quot;,&quot;URL&quot;:&quot;/record/2002-18225-003&quot;,&quot;issued&quot;:{&quot;date-parts&quot;:[[2002]]},&quot;page&quot;:&quot;679-709&quot;,&quot;abstract&quot;:&quot;The authors present a unified account of 2 neural systems concerned with the development and expression of adaptive behaviors: a mesencephalic dopamine system for reinforcement learning and a \&quot;generic\&quot; error-processing system associated with the anterior cingulate cortex. The existence of the error-processing system has been inferred from the error-related negativity (ERN). a component of the event-related brain potential elicited when human participants commit errors in reaction-time tasks. The authors propose that the ERN is generated when a negative reinforcement learning signal is conveyed to the anterior cingulate cortex via the mesencephalic dopamine system and that this signal is used by the anterior cingulate cortex to modify performance on the task at hand. They provide support for this proposal using both computational modeling and psychophysiological experimentation.&quot;,&quot;publisher&quot;:&quot;American Psychological Association Inc.&quot;,&quot;issue&quot;:&quot;4&quot;,&quot;volume&quot;:&quot;109&quot;},&quot;isTemporary&quot;:false},{&quot;id&quot;:&quot;645ea2d2-8925-3bc0-aab3-c92ca971e8ab&quot;,&quot;itemData&quot;:{&quot;type&quot;:&quot;article&quot;,&quot;id&quot;:&quot;645ea2d2-8925-3bc0-aab3-c92ca971e8ab&quot;,&quot;title&quot;:&quot;Motivation of extended behaviors by anterior cingulate cortex&quot;,&quot;author&quot;:[{&quot;family&quot;:&quot;Holroyd&quot;,&quot;given&quot;:&quot;Clay B.&quot;,&quot;parse-names&quot;:false,&quot;dropping-particle&quot;:&quot;&quot;,&quot;non-dropping-particle&quot;:&quot;&quot;},{&quot;family&quot;:&quot;Yeung&quot;,&quot;given&quot;:&quot;Nick&quot;,&quot;parse-names&quot;:false,&quot;dropping-particle&quot;:&quot;&quot;,&quot;non-dropping-particle&quot;:&quot;&quot;}],&quot;container-title&quot;:&quot;Trends in Cognitive Sciences&quot;,&quot;container-title-short&quot;:&quot;Trends Cogn Sci&quot;,&quot;accessed&quot;:{&quot;date-parts&quot;:[[2020,9,28]]},&quot;DOI&quot;:&quot;10.1016/j.tics.2011.12.008&quot;,&quot;ISSN&quot;:&quot;13646613&quot;,&quot;PMID&quot;:&quot;22226543&quot;,&quot;issued&quot;:{&quot;date-parts&quot;:[[2012,2,1]]},&quot;page&quot;:&quot;122-128&quot;,&quot;abstract&quot;:&quot;Intense research interest over the past decade has yielded diverse and often discrepant theories about the function of anterior cingulate cortex (ACC). In particular, a dichotomy has emerged between neuropsychological theories suggesting a primary role for ACC in motivating or 'energizing' behavior, and neuroimaging-inspired theories emphasizing its contribution to cognitive control and reinforcement learning. To reconcile these views, we propose that ACC supports the selection and maintenance of 'options' - extended, context-specific sequences of behavior directed toward particular goals - that are learned through a process of hierarchical reinforcement learning. This theory accounts for ACC activity in relation to learning and control while simultaneously explaining the effects of ACC damage as disrupting the motivational context supporting the production of goal-directed action sequences. © 2011 Elsevier Ltd.&quot;,&quot;publisher&quot;:&quot;Elsevier Current Trends&quot;,&quot;issue&quot;:&quot;2&quot;,&quot;volume&quot;:&quot;16&quot;},&quot;isTemporary&quot;:false},{&quot;id&quot;:&quot;2f96cafb-5c8a-3cf8-828a-34dc20f07362&quot;,&quot;itemData&quot;:{&quot;type&quot;:&quot;article-journal&quot;,&quot;id&quot;:&quot;2f96cafb-5c8a-3cf8-828a-34dc20f07362&quot;,&quot;title&quot;:&quot;Reinforcement-related brain potentials from medial frontal cortex: Origins and functional significance&quot;,&quot;author&quot;:[{&quot;family&quot;:&quot;Nieuwenhuis&quot;,&quot;given&quot;:&quot;Sander&quot;,&quot;parse-names&quot;:false,&quot;dropping-particle&quot;:&quot;&quot;,&quot;non-dropping-particle&quot;:&quot;&quot;},{&quot;family&quot;:&quot;Holroyd&quot;,&quot;given&quot;:&quot;Clay B.&quot;,&quot;parse-names&quot;:false,&quot;dropping-particle&quot;:&quot;&quot;,&quot;non-dropping-particle&quot;:&quot;&quot;},{&quot;family&quot;:&quot;Mol&quot;,&quot;given&quot;:&quot;Nisan&quot;,&quot;parse-names&quot;:false,&quot;dropping-particle&quot;:&quot;&quot;,&quot;non-dropping-particle&quot;:&quot;&quot;},{&quot;family&quot;:&quot;Coles&quot;,&quot;given&quot;:&quot;Michael G.H.&quot;,&quot;parse-names&quot;:false,&quot;dropping-particle&quot;:&quot;&quot;,&quot;non-dropping-particle&quot;:&quot;&quot;}],&quot;container-title&quot;:&quot;Neuroscience and Biobehavioral Reviews&quot;,&quot;container-title-short&quot;:&quot;Neurosci Biobehav Rev&quot;,&quot;accessed&quot;:{&quot;date-parts&quot;:[[2019,11,16]]},&quot;DOI&quot;:&quot;10.1016/j.neubiorev.2004.05.003&quot;,&quot;ISSN&quot;:&quot;01497634&quot;,&quot;issued&quot;:{&quot;date-parts&quot;:[[2004]]},&quot;page&quot;:&quot;441-448&quot;,&quot;abstract&quot;:&quot;The development of the field of cognitive neuroscience has inspired a revival of interest in the brain mechanisms involved in the processing of rewards, punishments, and abstract performance feedback. One fruitful line of research in this area was initiated by the report of an electrophysiological brain potential in humans that was differentially sensitive to negative and positive performance feedback [J. Cogn. Neurosci. 9 (1997) 788]. Here we review current knowledge regarding the neural basis and functional significance of this feedback-evoked 'error-related negativity' (ERN). Our review is organized around a set of predictions derived from a recent theory, which holds that the ERN is associated with the arrival of a negative reward prediction error signal in anterior cingulate cortex. © 2004 Elsevier Ltd. All rights reserved.&quot;,&quot;publisher&quot;:&quot;Elsevier Ltd&quot;,&quot;issue&quot;:&quot;4&quot;,&quot;volume&quot;:&quot;28&quot;},&quot;isTemporary&quot;:false}]},{&quot;citationID&quot;:&quot;MENDELEY_CITATION_5c255b33-2c18-499d-8010-fcfd46973320&quot;,&quot;properties&quot;:{&quot;noteIndex&quot;:0},&quot;isEdited&quot;:false,&quot;manualOverride&quot;:{&quot;isManuallyOverridden&quot;:false,&quot;citeprocText&quot;:&quot;(Cohen et al., 2007; Gershman, 2018; Wilson et al., 2014)&quot;,&quot;manualOverrideText&quot;:&quot;&quot;},&quot;citationTag&quot;:&quot;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&quot;,&quot;citationItems&quot;:[{&quot;id&quot;:&quot;2c9b7f24-78ae-32d8-9fb2-c2d9640e5eb7&quot;,&quot;itemData&quot;:{&quot;type&quot;:&quot;article-journal&quot;,&quot;id&quot;:&quot;2c9b7f24-78ae-32d8-9fb2-c2d9640e5eb7&quot;,&quot;title&quot;:&quot;Reward Expectation Modulates Feedback-Related Negativity and EEG Spectra&quot;,&quot;author&quot;:[{&quot;family&quot;:&quot;Cohen&quot;,&quot;given&quot;:&quot;Michael X.&quot;,&quot;parse-names&quot;:false,&quot;dropping-particle&quot;:&quot;&quot;,&quot;non-dropping-particle&quot;:&quot;&quot;},{&quot;family&quot;:&quot;Elger&quot;,&quot;given&quot;:&quot;Christian E.&quot;,&quot;parse-names&quot;:false,&quot;dropping-particle&quot;:&quot;&quot;,&quot;non-dropping-particle&quot;:&quot;&quot;},{&quot;family&quot;:&quot;Ranganath&quot;,&quot;given&quot;:&quot;Charan&quot;,&quot;parse-names&quot;:false,&quot;dropping-particle&quot;:&quot;&quot;,&quot;non-dropping-particle&quot;:&quot;&quot;}],&quot;container-title&quot;:&quot;NeuroImage&quot;,&quot;container-title-short&quot;:&quot;Neuroimage&quot;,&quot;accessed&quot;:{&quot;date-parts&quot;:[[2025,3,11]]},&quot;DOI&quot;:&quot;10.1016/J.NEUROIMAGE.2006.11.056&quot;,&quot;ISBN&quot;:&quot;4922828719345&quot;,&quot;ISSN&quot;:&quot;10538119&quot;,&quot;PMID&quot;:&quot;17257860&quot;,&quot;URL&quot;:&quot;https://pmc.ncbi.nlm.nih.gov/articles/PMC1868547/&quot;,&quot;issued&quot;:{&quot;date-parts&quot;:[[2007,4,1]]},&quot;page&quot;:&quot;968&quot;,&quot;abstract&quot;:&quot;The ability to evaluate outcomes of previous decisions is critical to adaptive decision-making. The feedback-related negativity (FRN) is an event-related potential (ERP) modulation that distinguishes losses from wins, but little is known about the effects of outcome probability on these ERP responses. Further, little is known about the frequency characteristics of feedback processing, for example, event-related oscillations and phase synchronizations. Here, we report an EEG experiment designed to address these issues. Subjects engaged in a probabilistic reinforcement learning task in which we manipulated, across blocks, the probability of winning and losing to each of two possible decision options. Behaviorally, all subjects quickly adapted their decision-making to maximize rewards. ERP analyses revealed that the probability of reward modulated neural responses to wins, but not to losses. This was seen both across blocks as well as within blocks, as learning progressed. Frequency decomposition via complex wavelets revealed that EEG responses to losses, compared to wins, were associated with enhanced power and phase coherence in the theta frequency band. As in the ERP analyses, power and phase coherence values following wins but not losses were modulated by reward probability. Some findings between ERP and frequency analyses diverged, suggesting that these analytic approaches provide complementary insights into neural processing. These findings suggest that the neural mechanisms of feedback processing may differ between wins and losses. © 2006 Elsevier Inc. All rights reserved.&quot;,&quot;issue&quot;:&quot;2&quot;,&quot;volume&quot;:&quot;35&quot;},&quot;isTemporary&quot;:false},{&quot;id&quot;:&quot;0e11b4fd-18bf-32ad-bbf6-01a697fac02c&quot;,&quot;itemData&quot;:{&quot;type&quot;:&quot;article-journal&quot;,&quot;id&quot;:&quot;0e11b4fd-18bf-32ad-bbf6-01a697fac02c&quot;,&quot;title&quot;:&quot;Humans Use Directed and Random Exploration to Solve the Explore–Exploit Dilemma&quot;,&quot;author&quot;:[{&quot;family&quot;:&quot;Wilson&quot;,&quot;given&quot;:&quot;Robert C.&quot;,&quot;parse-names&quot;:false,&quot;dropping-particle&quot;:&quot;&quot;,&quot;non-dropping-particle&quot;:&quot;&quot;},{&quot;family&quot;:&quot;Geana&quot;,&quot;given&quot;:&quot;Andra&quot;,&quot;parse-names&quot;:false,&quot;dropping-particle&quot;:&quot;&quot;,&quot;non-dropping-particle&quot;:&quot;&quot;},{&quot;family&quot;:&quot;White&quot;,&quot;given&quot;:&quot;John M.&quot;,&quot;parse-names&quot;:false,&quot;dropping-particle&quot;:&quot;&quot;,&quot;non-dropping-particle&quot;:&quot;&quot;},{&quot;family&quot;:&quot;Ludvig&quot;,&quot;given&quot;:&quot;Elliot A.&quot;,&quot;parse-names&quot;:false,&quot;dropping-particle&quot;:&quot;&quot;,&quot;non-dropping-particle&quot;:&quot;&quot;},{&quot;family&quot;:&quot;Cohen&quot;,&quot;given&quot;:&quot;Jonathan D.&quot;,&quot;parse-names&quot;:false,&quot;dropping-particle&quot;:&quot;&quot;,&quot;non-dropping-particle&quot;:&quot;&quot;}],&quot;container-title&quot;:&quot;Journal of experimental psychology. General&quot;,&quot;container-title-short&quot;:&quot;J Exp Psychol Gen&quot;,&quot;accessed&quot;:{&quot;date-parts&quot;:[[2025,3,11]]},&quot;DOI&quot;:&quot;10.1037/A0038199&quot;,&quot;ISSN&quot;:&quot;00963445&quot;,&quot;PMID&quot;:&quot;25347535&quot;,&quot;URL&quot;:&quot;https://pmc.ncbi.nlm.nih.gov/articles/PMC5635655/&quot;,&quot;issued&quot;:{&quot;date-parts&quot;:[[2014]]},&quot;page&quot;:&quot;2074&quot;,&quot;abstract&quot;:&quot;All adaptive organisms face the fundamental tradeoff between pursuing a known reward (exploitation) and sampling lesser-known options in search of something better (exploration). Theory suggests at least two strategies for solving this dilemma: a directed strategy in which choices are explicitly biased toward information seeking, and a random strategy in which decision noise leads to exploration by chance. In this work we investigated the extent to which humans use these two strategies. In our \&quot;Horizon task,\&quot; participants made explore- exploit decisions in two contexts that differed in the number of choices that they would make in the future (the time horizon). Participants were allowed to make either a single choice in each game (horizon 1), or 6 sequential choices (horizon 6), giving them more opportunity to explore. By modeling the behavior in these two conditions, we were able to measure exploration-related changes in decision making and quantify the contributions of the two strategies to behavior. We found that participants were more information seeking and had higher decision noise with the longer horizon, suggesting that humans use both strategies to solve the exploration- exploitation dilemma. We thus conclude that both information seeking and choice variability can be controlled and put to use in the service of exploration.&quot;,&quot;publisher&quot;:&quot;American Psychological Association Inc.&quot;,&quot;issue&quot;:&quot;6&quot;,&quot;volume&quot;:&quot;143&quot;},&quot;isTemporary&quot;:false},{&quot;id&quot;:&quot;d5c30d98-9b53-3dd9-8cca-9f6838455417&quot;,&quot;itemData&quot;:{&quot;type&quot;:&quot;article-journal&quot;,&quot;id&quot;:&quot;d5c30d98-9b53-3dd9-8cca-9f6838455417&quot;,&quot;title&quot;:&quot;Deconstructing the human algorithms for exploration&quot;,&quot;author&quot;:[{&quot;family&quot;:&quot;Gershman&quot;,&quot;given&quot;:&quot;Samuel J.&quot;,&quot;parse-names&quot;:false,&quot;dropping-particle&quot;:&quot;&quot;,&quot;non-dropping-particle&quot;:&quot;&quot;}],&quot;container-title&quot;:&quot;Cognition&quot;,&quot;container-title-short&quot;:&quot;Cognition&quot;,&quot;accessed&quot;:{&quot;date-parts&quot;:[[2025,3,11]]},&quot;DOI&quot;:&quot;10.1016/J.COGNITION.2017.12.014&quot;,&quot;ISSN&quot;:&quot;0010-0277&quot;,&quot;PMID&quot;:&quot;29289795&quot;,&quot;issued&quot;:{&quot;date-parts&quot;:[[2018,4,1]]},&quot;page&quot;:&quot;34-42&quot;,&quot;abstract&quot;:&quot;The dilemma between information gathering (exploration) and reward seeking (exploitation) is a fundamental problem for reinforcement learning agents. How humans resolve this dilemma is still an open question, because experiments have provided equivocal evidence about the underlying algorithms used by humans. We show that two families of algorithms can be distinguished in terms of how uncertainty affects exploration. Algorithms based on uncertainty bonuses predict a change in response bias as a function of uncertainty, whereas algorithms based on sampling predict a change in response slope. Two experiments provide evidence for both bias and slope changes, and computational modeling confirms that a hybrid model is the best quantitative account of the data.&quot;,&quot;publisher&quot;:&quot;Elsevier&quot;,&quot;volume&quot;:&quot;173&quot;},&quot;isTemporary&quot;:false}]},{&quot;citationID&quot;:&quot;MENDELEY_CITATION_c70d4307-615f-49c0-87bd-4d9458afeeec&quot;,&quot;properties&quot;:{&quot;noteIndex&quot;:0},&quot;isEdited&quot;:false,&quot;manualOverride&quot;:{&quot;isManuallyOverridden&quot;:false,&quot;citeprocText&quot;:&quot;(Hewig et al., 2007)&quot;,&quot;manualOverrideText&quot;:&quot;&quot;},&quot;citationTag&quot;:&quot;MENDELEY_CITATION_v3_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&quot;,&quot;citationItems&quot;:[{&quot;id&quot;:&quot;a9977831-bd0d-329e-a316-b2e0c6b40466&quot;,&quot;itemData&quot;:{&quot;type&quot;:&quot;article-journal&quot;,&quot;id&quot;:&quot;a9977831-bd0d-329e-a316-b2e0c6b40466&quot;,&quot;title&quot;:&quot;Decision-Making in Blackjack: An Electrophysiological Analysis&quot;,&quot;author&quot;:[{&quot;family&quot;:&quot;Hewig&quot;,&quot;given&quot;:&quot;Johannes&quot;,&quot;parse-names&quot;:false,&quot;dropping-particle&quot;:&quot;&quot;,&quot;non-dropping-particle&quot;:&quot;&quot;},{&quot;family&quot;:&quot;Trippe&quot;,&quot;given&quot;:&quot;Ralf&quot;,&quot;parse-names&quot;:false,&quot;dropping-particle&quot;:&quot;&quot;,&quot;non-dropping-particle&quot;:&quot;&quot;},{&quot;family&quot;:&quot;Hecht&quot;,&quot;given&quot;:&quot;Holger&quot;,&quot;parse-names&quot;:false,&quot;dropping-particle&quot;:&quot;&quot;,&quot;non-dropping-particle&quot;:&quot;&quot;},{&quot;family&quot;:&quot;Coles&quot;,&quot;given&quot;:&quot;Michael G.H.&quot;,&quot;parse-names&quot;:false,&quot;dropping-particle&quot;:&quot;&quot;,&quot;non-dropping-particle&quot;:&quot;&quot;},{&quot;family&quot;:&quot;Holroyd&quot;,&quot;given&quot;:&quot;Clay B.&quot;,&quot;parse-names&quot;:false,&quot;dropping-particle&quot;:&quot;&quot;,&quot;non-dropping-particle&quot;:&quot;&quot;},{&quot;family&quot;:&quot;Miltner&quot;,&quot;given&quot;:&quot;Wolfgang H.R.&quot;,&quot;parse-names&quot;:false,&quot;dropping-particle&quot;:&quot;&quot;,&quot;non-dropping-particle&quot;:&quot;&quot;}],&quot;container-title&quot;:&quot;Cerebral Cortex&quot;,&quot;accessed&quot;:{&quot;date-parts&quot;:[[2024,3,27]]},&quot;DOI&quot;:&quot;10.1093/CERCOR/BHK040&quot;,&quot;ISSN&quot;:&quot;1047-3211&quot;,&quot;PMID&quot;:&quot;16723407&quot;,&quot;URL&quot;:&quot;https://dx.doi.org/10.1093/cercor/bhk040&quot;,&quot;issued&quot;:{&quot;date-parts&quot;:[[2007,4,1]]},&quot;page&quot;:&quot;865-877&quot;,&quot;abstract&quot;:&quot;Previous studies have identified a negative potential in the event-related potential (ERP), the error-related negativity (ERN), which is claimed to be triggered by a deviation from a reward expectation. Furthermore, this negativity is related to shifts in risk taking, strategic behavioral adjustments, and inhibition. We used a computer Blackjack gambling task to further examine the process associated with the ERN. Our findings are in line with the view that the ERN process is related to the degree of reward expectation. Furthermore, increased ERN amplitude is associated with the negative evaluation of ongoing decisions, and the amplitude of the ERN is directly related to risk-taking and decision-making behavior. However, the findings suggest that an explanation exclusively based on the deviation from a reward expectation may be insufficient and that the intention of the participants and the importance of a negative event for learning and behavioral change are crucial to the understanding of ERN phenomena. © The Author 2006. Published by Oxford University Press. All rights reserved.&quot;,&quot;publisher&quot;:&quot;Oxford Academic&quot;,&quot;issue&quot;:&quot;4&quot;,&quot;volume&quot;:&quot;17&quot;,&quot;container-title-short&quot;:&quot;&quot;},&quot;isTemporary&quot;:false}]}]"/>
+    <we:property name="MENDELEY_CITATIONS" value="[{&quot;citationID&quot;:&quot;MENDELEY_CITATION_fbc3da8b-df09-4d23-afbc-d24c04d2a4ef&quot;,&quot;properties&quot;:{&quot;noteIndex&quot;:0},&quot;isEdited&quot;:false,&quot;manualOverride&quot;:{&quot;isManuallyOverridden&quot;:false,&quot;citeprocText&quot;:&quot;(Hewig et al., 2007; Yu et al., 2009)&quot;,&quot;manualOverrideText&quot;:&quot;&quot;},&quot;citationItems&quot;:[{&quot;id&quot;:&quot;a9977831-bd0d-329e-a316-b2e0c6b40466&quot;,&quot;itemData&quot;:{&quot;type&quot;:&quot;article-journal&quot;,&quot;id&quot;:&quot;a9977831-bd0d-329e-a316-b2e0c6b40466&quot;,&quot;title&quot;:&quot;Decision-Making in Blackjack: An Electrophysiological Analysis&quot;,&quot;author&quot;:[{&quot;family&quot;:&quot;Hewig&quot;,&quot;given&quot;:&quot;Johannes&quot;,&quot;parse-names&quot;:false,&quot;dropping-particle&quot;:&quot;&quot;,&quot;non-dropping-particle&quot;:&quot;&quot;},{&quot;family&quot;:&quot;Trippe&quot;,&quot;given&quot;:&quot;Ralf&quot;,&quot;parse-names&quot;:false,&quot;dropping-particle&quot;:&quot;&quot;,&quot;non-dropping-particle&quot;:&quot;&quot;},{&quot;family&quot;:&quot;Hecht&quot;,&quot;given&quot;:&quot;Holger&quot;,&quot;parse-names&quot;:false,&quot;dropping-particle&quot;:&quot;&quot;,&quot;non-dropping-particle&quot;:&quot;&quot;},{&quot;family&quot;:&quot;Coles&quot;,&quot;given&quot;:&quot;Michael G.H.&quot;,&quot;parse-names&quot;:false,&quot;dropping-particle&quot;:&quot;&quot;,&quot;non-dropping-particle&quot;:&quot;&quot;},{&quot;family&quot;:&quot;Holroyd&quot;,&quot;given&quot;:&quot;Clay B.&quot;,&quot;parse-names&quot;:false,&quot;dropping-particle&quot;:&quot;&quot;,&quot;non-dropping-particle&quot;:&quot;&quot;},{&quot;family&quot;:&quot;Miltner&quot;,&quot;given&quot;:&quot;Wolfgang H.R.&quot;,&quot;parse-names&quot;:false,&quot;dropping-particle&quot;:&quot;&quot;,&quot;non-dropping-particle&quot;:&quot;&quot;}],&quot;container-title&quot;:&quot;Cerebral Cortex&quot;,&quot;accessed&quot;:{&quot;date-parts&quot;:[[2024,3,27]]},&quot;DOI&quot;:&quot;10.1093/CERCOR/BHK040&quot;,&quot;ISSN&quot;:&quot;1047-3211&quot;,&quot;PMID&quot;:&quot;16723407&quot;,&quot;URL&quot;:&quot;https://dx.doi.org/10.1093/cercor/bhk040&quot;,&quot;issued&quot;:{&quot;date-parts&quot;:[[2007,4,1]]},&quot;page&quot;:&quot;865-877&quot;,&quot;abstract&quot;:&quot;Previous studies have identified a negative potential in the event-related potential (ERP), the error-related negativity (ERN), which is claimed to be triggered by a deviation from a reward expectation. Furthermore, this negativity is related to shifts in risk taking, strategic behavioral adjustments, and inhibition. We used a computer Blackjack gambling task to further examine the process associated with the ERN. Our findings are in line with the view that the ERN process is related to the degree of reward expectation. Furthermore, increased ERN amplitude is associated with the negative evaluation of ongoing decisions, and the amplitude of the ERN is directly related to risk-taking and decision-making behavior. However, the findings suggest that an explanation exclusively based on the deviation from a reward expectation may be insufficient and that the intention of the participants and the importance of a negative event for learning and behavioral change are crucial to the understanding of ERN phenomena. © The Author 2006. Published by Oxford University Press. All rights reserved.&quot;,&quot;publisher&quot;:&quot;Oxford Academic&quot;,&quot;issue&quot;:&quot;4&quot;,&quot;volume&quot;:&quot;17&quot;,&quot;container-title-short&quot;:&quot;&quot;},&quot;isTemporary&quot;:false},{&quot;id&quot;:&quot;8f64f3c2-5f43-3498-ad29-387c11923de8&quot;,&quot;itemData&quot;:{&quot;type&quot;:&quot;article-journal&quot;,&quot;id&quot;:&quot;8f64f3c2-5f43-3498-ad29-387c11923de8&quot;,&quot;title&quot;:&quot;Economic Analysis of Blackjack: An Application of Prospect Theory&quot;,&quot;author&quot;:[{&quot;family&quot;:&quot;Yu&quot;,&quot;given&quot;:&quot;K&quot;,&quot;parse-names&quot;:false,&quot;dropping-particle&quot;:&quot;&quot;,&quot;non-dropping-particle&quot;:&quot;&quot;},{&quot;family&quot;:&quot;Conference&quot;,&quot;given&quot;:&quot;H Wang - Economic Association 43rd Annual&quot;,&quot;parse-names&quot;:false,&quot;dropping-particle&quot;:&quot;&quot;,&quot;non-dropping-particle&quot;:&quot;&quot;},{&quot;family&quot;:&quot;May&quot;,&quot;given&quot;:&quot;undefined&quot;,&quot;parse-names&quot;:false,&quot;dropping-particle&quot;:&quot;&quot;,&quot;non-dropping-particle&quot;:&quot;&quot;},{&quot;family&quot;:&quot;2009&quot;,&quot;given&quot;:&quot;undefined&quot;,&quot;parse-names&quot;:false,&quot;dropping-particle&quot;:&quot;&quot;,&quot;non-dropping-particle&quot;:&quot;&quot;}],&quot;container-title&quot;:&quot;Citeseer&quot;,&quot;accessed&quot;:{&quot;date-parts&quot;:[[2024,3,28]]},&quot;URL&quot;:&quot;https://citeseerx.ist.psu.edu/document?repid=rep1&amp;type=pdf&amp;doi=807a071678ec645eac1e53fd26b775c88cee3158&quot;,&quot;issued&quot;:{&quot;date-parts&quot;:[[2009]]},&quot;abstract&quot;:&quot;With prior gains, a stock trader becomes more risk-seeking until the gains are cancelled out by further losses. A losing hockey team tends to pull out the goalie in the final minute of the game even this increases the chance of losing more scores. The first example is called \&quot;house money effect\&quot; and the second \&quot;break even effect\&quot;. These behaviours are conformable with the implications of prospect theory developed by Daniel Kahneman and Amos Tversky. These hypotheses are usually tested by behavioural economists under laboratory environments. On the contrary, we analyse the actual behaviours of blackjack players using data collected in a casino. Our results indicate that less than half of the gamblers follow the optimal strategies in the game. But they increase their effort when the wagers are higher. More interestingly, only a moderate fraction of the gamblers exhibits the house money effect and/or the break even effect.&quot;},&quot;isTemporary&quot;:false}],&quot;citationTag&quot;:&quot;MENDELEY_CITATION_v3_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&quot;},{&quot;citationID&quot;:&quot;MENDELEY_CITATION_a1bed8b9-17f6-44c8-a15d-5d765d957ca1&quot;,&quot;properties&quot;:{&quot;noteIndex&quot;:0},&quot;isEdited&quot;:false,&quot;manualOverride&quot;:{&quot;isManuallyOverridden&quot;:false,&quot;citeprocText&quot;:&quot;(Holroyd &amp;#38; Coles, 2002; Holroyd &amp;#38; Yeung, 2012; Nieuwenhuis et al., 2004)&quot;,&quot;manualOverrideText&quot;:&quot;&quot;},&quot;citationTag&quot;:&quot;MENDELEY_CITATION_v3_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&quot;,&quot;citationItems&quot;:[{&quot;id&quot;:&quot;1daa6f32-fba9-3236-bddc-a397d6722d2e&quot;,&quot;itemData&quot;:{&quot;type&quot;:&quot;article-journal&quot;,&quot;id&quot;:&quot;1daa6f32-fba9-3236-bddc-a397d6722d2e&quot;,&quot;title&quot;:&quot;The neural basis of human error processing: Reinforcement learning, dopamine, and the error-related negativity&quot;,&quot;author&quot;:[{&quot;family&quot;:&quot;Holroyd&quot;,&quot;given&quot;:&quot;Clay B.&quot;,&quot;parse-names&quot;:false,&quot;dropping-particle&quot;:&quot;&quot;,&quot;non-dropping-particle&quot;:&quot;&quot;},{&quot;family&quot;:&quot;Coles&quot;,&quot;given&quot;:&quot;Michael G.H.&quot;,&quot;parse-names&quot;:false,&quot;dropping-particle&quot;:&quot;&quot;,&quot;non-dropping-particle&quot;:&quot;&quot;}],&quot;container-title&quot;:&quot;Psychological Review&quot;,&quot;container-title-short&quot;:&quot;Psychol Rev&quot;,&quot;accessed&quot;:{&quot;date-parts&quot;:[[2020,9,9]]},&quot;DOI&quot;:&quot;10.1037/0033-295X.109.4.679&quot;,&quot;ISSN&quot;:&quot;0033295X&quot;,&quot;PMID&quot;:&quot;12374324&quot;,&quot;URL&quot;:&quot;/record/2002-18225-003&quot;,&quot;issued&quot;:{&quot;date-parts&quot;:[[2002]]},&quot;page&quot;:&quot;679-709&quot;,&quot;abstract&quot;:&quot;The authors present a unified account of 2 neural systems concerned with the development and expression of adaptive behaviors: a mesencephalic dopamine system for reinforcement learning and a \&quot;generic\&quot; error-processing system associated with the anterior cingulate cortex. The existence of the error-processing system has been inferred from the error-related negativity (ERN). a component of the event-related brain potential elicited when human participants commit errors in reaction-time tasks. The authors propose that the ERN is generated when a negative reinforcement learning signal is conveyed to the anterior cingulate cortex via the mesencephalic dopamine system and that this signal is used by the anterior cingulate cortex to modify performance on the task at hand. They provide support for this proposal using both computational modeling and psychophysiological experimentation.&quot;,&quot;publisher&quot;:&quot;American Psychological Association Inc.&quot;,&quot;issue&quot;:&quot;4&quot;,&quot;volume&quot;:&quot;109&quot;},&quot;isTemporary&quot;:false},{&quot;id&quot;:&quot;645ea2d2-8925-3bc0-aab3-c92ca971e8ab&quot;,&quot;itemData&quot;:{&quot;type&quot;:&quot;article&quot;,&quot;id&quot;:&quot;645ea2d2-8925-3bc0-aab3-c92ca971e8ab&quot;,&quot;title&quot;:&quot;Motivation of extended behaviors by anterior cingulate cortex&quot;,&quot;author&quot;:[{&quot;family&quot;:&quot;Holroyd&quot;,&quot;given&quot;:&quot;Clay B.&quot;,&quot;parse-names&quot;:false,&quot;dropping-particle&quot;:&quot;&quot;,&quot;non-dropping-particle&quot;:&quot;&quot;},{&quot;family&quot;:&quot;Yeung&quot;,&quot;given&quot;:&quot;Nick&quot;,&quot;parse-names&quot;:false,&quot;dropping-particle&quot;:&quot;&quot;,&quot;non-dropping-particle&quot;:&quot;&quot;}],&quot;container-title&quot;:&quot;Trends in Cognitive Sciences&quot;,&quot;container-title-short&quot;:&quot;Trends Cogn Sci&quot;,&quot;accessed&quot;:{&quot;date-parts&quot;:[[2020,9,28]]},&quot;DOI&quot;:&quot;10.1016/j.tics.2011.12.008&quot;,&quot;ISSN&quot;:&quot;13646613&quot;,&quot;PMID&quot;:&quot;22226543&quot;,&quot;issued&quot;:{&quot;date-parts&quot;:[[2012,2,1]]},&quot;page&quot;:&quot;122-128&quot;,&quot;abstract&quot;:&quot;Intense research interest over the past decade has yielded diverse and often discrepant theories about the function of anterior cingulate cortex (ACC). In particular, a dichotomy has emerged between neuropsychological theories suggesting a primary role for ACC in motivating or 'energizing' behavior, and neuroimaging-inspired theories emphasizing its contribution to cognitive control and reinforcement learning. To reconcile these views, we propose that ACC supports the selection and maintenance of 'options' - extended, context-specific sequences of behavior directed toward particular goals - that are learned through a process of hierarchical reinforcement learning. This theory accounts for ACC activity in relation to learning and control while simultaneously explaining the effects of ACC damage as disrupting the motivational context supporting the production of goal-directed action sequences. © 2011 Elsevier Ltd.&quot;,&quot;publisher&quot;:&quot;Elsevier Current Trends&quot;,&quot;issue&quot;:&quot;2&quot;,&quot;volume&quot;:&quot;16&quot;},&quot;isTemporary&quot;:false},{&quot;id&quot;:&quot;2f96cafb-5c8a-3cf8-828a-34dc20f07362&quot;,&quot;itemData&quot;:{&quot;type&quot;:&quot;article-journal&quot;,&quot;id&quot;:&quot;2f96cafb-5c8a-3cf8-828a-34dc20f07362&quot;,&quot;title&quot;:&quot;Reinforcement-related brain potentials from medial frontal cortex: Origins and functional significance&quot;,&quot;author&quot;:[{&quot;family&quot;:&quot;Nieuwenhuis&quot;,&quot;given&quot;:&quot;Sander&quot;,&quot;parse-names&quot;:false,&quot;dropping-particle&quot;:&quot;&quot;,&quot;non-dropping-particle&quot;:&quot;&quot;},{&quot;family&quot;:&quot;Holroyd&quot;,&quot;given&quot;:&quot;Clay B.&quot;,&quot;parse-names&quot;:false,&quot;dropping-particle&quot;:&quot;&quot;,&quot;non-dropping-particle&quot;:&quot;&quot;},{&quot;family&quot;:&quot;Mol&quot;,&quot;given&quot;:&quot;Nisan&quot;,&quot;parse-names&quot;:false,&quot;dropping-particle&quot;:&quot;&quot;,&quot;non-dropping-particle&quot;:&quot;&quot;},{&quot;family&quot;:&quot;Coles&quot;,&quot;given&quot;:&quot;Michael G.H.&quot;,&quot;parse-names&quot;:false,&quot;dropping-particle&quot;:&quot;&quot;,&quot;non-dropping-particle&quot;:&quot;&quot;}],&quot;container-title&quot;:&quot;Neuroscience and Biobehavioral Reviews&quot;,&quot;container-title-short&quot;:&quot;Neurosci Biobehav Rev&quot;,&quot;accessed&quot;:{&quot;date-parts&quot;:[[2019,11,16]]},&quot;DOI&quot;:&quot;10.1016/j.neubiorev.2004.05.003&quot;,&quot;ISSN&quot;:&quot;01497634&quot;,&quot;issued&quot;:{&quot;date-parts&quot;:[[2004]]},&quot;page&quot;:&quot;441-448&quot;,&quot;abstract&quot;:&quot;The development of the field of cognitive neuroscience has inspired a revival of interest in the brain mechanisms involved in the processing of rewards, punishments, and abstract performance feedback. One fruitful line of research in this area was initiated by the report of an electrophysiological brain potential in humans that was differentially sensitive to negative and positive performance feedback [J. Cogn. Neurosci. 9 (1997) 788]. Here we review current knowledge regarding the neural basis and functional significance of this feedback-evoked 'error-related negativity' (ERN). Our review is organized around a set of predictions derived from a recent theory, which holds that the ERN is associated with the arrival of a negative reward prediction error signal in anterior cingulate cortex. © 2004 Elsevier Ltd. All rights reserved.&quot;,&quot;publisher&quot;:&quot;Elsevier Ltd&quot;,&quot;issue&quot;:&quot;4&quot;,&quot;volume&quot;:&quot;28&quot;},&quot;isTemporary&quot;:false}]},{&quot;citationID&quot;:&quot;MENDELEY_CITATION_5c255b33-2c18-499d-8010-fcfd46973320&quot;,&quot;properties&quot;:{&quot;noteIndex&quot;:0},&quot;isEdited&quot;:false,&quot;manualOverride&quot;:{&quot;isManuallyOverridden&quot;:false,&quot;citeprocText&quot;:&quot;(Cohen et al., 2007; Gershman, 2018; Wilson et al., 2014)&quot;,&quot;manualOverrideText&quot;:&quot;&quot;},&quot;citationTag&quot;:&quot;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&quot;,&quot;citationItems&quot;:[{&quot;id&quot;:&quot;2c9b7f24-78ae-32d8-9fb2-c2d9640e5eb7&quot;,&quot;itemData&quot;:{&quot;type&quot;:&quot;article-journal&quot;,&quot;id&quot;:&quot;2c9b7f24-78ae-32d8-9fb2-c2d9640e5eb7&quot;,&quot;title&quot;:&quot;Reward Expectation Modulates Feedback-Related Negativity and EEG Spectra&quot;,&quot;author&quot;:[{&quot;family&quot;:&quot;Cohen&quot;,&quot;given&quot;:&quot;Michael X.&quot;,&quot;parse-names&quot;:false,&quot;dropping-particle&quot;:&quot;&quot;,&quot;non-dropping-particle&quot;:&quot;&quot;},{&quot;family&quot;:&quot;Elger&quot;,&quot;given&quot;:&quot;Christian E.&quot;,&quot;parse-names&quot;:false,&quot;dropping-particle&quot;:&quot;&quot;,&quot;non-dropping-particle&quot;:&quot;&quot;},{&quot;family&quot;:&quot;Ranganath&quot;,&quot;given&quot;:&quot;Charan&quot;,&quot;parse-names&quot;:false,&quot;dropping-particle&quot;:&quot;&quot;,&quot;non-dropping-particle&quot;:&quot;&quot;}],&quot;container-title&quot;:&quot;NeuroImage&quot;,&quot;container-title-short&quot;:&quot;Neuroimage&quot;,&quot;accessed&quot;:{&quot;date-parts&quot;:[[2025,3,11]]},&quot;DOI&quot;:&quot;10.1016/J.NEUROIMAGE.2006.11.056&quot;,&quot;ISBN&quot;:&quot;4922828719345&quot;,&quot;ISSN&quot;:&quot;10538119&quot;,&quot;PMID&quot;:&quot;17257860&quot;,&quot;URL&quot;:&quot;https://pmc.ncbi.nlm.nih.gov/articles/PMC1868547/&quot;,&quot;issued&quot;:{&quot;date-parts&quot;:[[2007,4,1]]},&quot;page&quot;:&quot;968&quot;,&quot;abstract&quot;:&quot;The ability to evaluate outcomes of previous decisions is critical to adaptive decision-making. The feedback-related negativity (FRN) is an event-related potential (ERP) modulation that distinguishes losses from wins, but little is known about the effects of outcome probability on these ERP responses. Further, little is known about the frequency characteristics of feedback processing, for example, event-related oscillations and phase synchronizations. Here, we report an EEG experiment designed to address these issues. Subjects engaged in a probabilistic reinforcement learning task in which we manipulated, across blocks, the probability of winning and losing to each of two possible decision options. Behaviorally, all subjects quickly adapted their decision-making to maximize rewards. ERP analyses revealed that the probability of reward modulated neural responses to wins, but not to losses. This was seen both across blocks as well as within blocks, as learning progressed. Frequency decomposition via complex wavelets revealed that EEG responses to losses, compared to wins, were associated with enhanced power and phase coherence in the theta frequency band. As in the ERP analyses, power and phase coherence values following wins but not losses were modulated by reward probability. Some findings between ERP and frequency analyses diverged, suggesting that these analytic approaches provide complementary insights into neural processing. These findings suggest that the neural mechanisms of feedback processing may differ between wins and losses. © 2006 Elsevier Inc. All rights reserved.&quot;,&quot;issue&quot;:&quot;2&quot;,&quot;volume&quot;:&quot;35&quot;},&quot;isTemporary&quot;:false},{&quot;id&quot;:&quot;0e11b4fd-18bf-32ad-bbf6-01a697fac02c&quot;,&quot;itemData&quot;:{&quot;type&quot;:&quot;article-journal&quot;,&quot;id&quot;:&quot;0e11b4fd-18bf-32ad-bbf6-01a697fac02c&quot;,&quot;title&quot;:&quot;Humans Use Directed and Random Exploration to Solve the Explore–Exploit Dilemma&quot;,&quot;author&quot;:[{&quot;family&quot;:&quot;Wilson&quot;,&quot;given&quot;:&quot;Robert C.&quot;,&quot;parse-names&quot;:false,&quot;dropping-particle&quot;:&quot;&quot;,&quot;non-dropping-particle&quot;:&quot;&quot;},{&quot;family&quot;:&quot;Geana&quot;,&quot;given&quot;:&quot;Andra&quot;,&quot;parse-names&quot;:false,&quot;dropping-particle&quot;:&quot;&quot;,&quot;non-dropping-particle&quot;:&quot;&quot;},{&quot;family&quot;:&quot;White&quot;,&quot;given&quot;:&quot;John M.&quot;,&quot;parse-names&quot;:false,&quot;dropping-particle&quot;:&quot;&quot;,&quot;non-dropping-particle&quot;:&quot;&quot;},{&quot;family&quot;:&quot;Ludvig&quot;,&quot;given&quot;:&quot;Elliot A.&quot;,&quot;parse-names&quot;:false,&quot;dropping-particle&quot;:&quot;&quot;,&quot;non-dropping-particle&quot;:&quot;&quot;},{&quot;family&quot;:&quot;Cohen&quot;,&quot;given&quot;:&quot;Jonathan D.&quot;,&quot;parse-names&quot;:false,&quot;dropping-particle&quot;:&quot;&quot;,&quot;non-dropping-particle&quot;:&quot;&quot;}],&quot;container-title&quot;:&quot;Journal of experimental psychology. General&quot;,&quot;container-title-short&quot;:&quot;J Exp Psychol Gen&quot;,&quot;accessed&quot;:{&quot;date-parts&quot;:[[2025,3,11]]},&quot;DOI&quot;:&quot;10.1037/A0038199&quot;,&quot;ISSN&quot;:&quot;00963445&quot;,&quot;PMID&quot;:&quot;25347535&quot;,&quot;URL&quot;:&quot;https://pmc.ncbi.nlm.nih.gov/articles/PMC5635655/&quot;,&quot;issued&quot;:{&quot;date-parts&quot;:[[2014]]},&quot;page&quot;:&quot;2074&quot;,&quot;abstract&quot;:&quot;All adaptive organisms face the fundamental tradeoff between pursuing a known reward (exploitation) and sampling lesser-known options in search of something better (exploration). Theory suggests at least two strategies for solving this dilemma: a directed strategy in which choices are explicitly biased toward information seeking, and a random strategy in which decision noise leads to exploration by chance. In this work we investigated the extent to which humans use these two strategies. In our \&quot;Horizon task,\&quot; participants made explore- exploit decisions in two contexts that differed in the number of choices that they would make in the future (the time horizon). Participants were allowed to make either a single choice in each game (horizon 1), or 6 sequential choices (horizon 6), giving them more opportunity to explore. By modeling the behavior in these two conditions, we were able to measure exploration-related changes in decision making and quantify the contributions of the two strategies to behavior. We found that participants were more information seeking and had higher decision noise with the longer horizon, suggesting that humans use both strategies to solve the exploration- exploitation dilemma. We thus conclude that both information seeking and choice variability can be controlled and put to use in the service of exploration.&quot;,&quot;publisher&quot;:&quot;American Psychological Association Inc.&quot;,&quot;issue&quot;:&quot;6&quot;,&quot;volume&quot;:&quot;143&quot;},&quot;isTemporary&quot;:false},{&quot;id&quot;:&quot;d5c30d98-9b53-3dd9-8cca-9f6838455417&quot;,&quot;itemData&quot;:{&quot;type&quot;:&quot;article-journal&quot;,&quot;id&quot;:&quot;d5c30d98-9b53-3dd9-8cca-9f6838455417&quot;,&quot;title&quot;:&quot;Deconstructing the human algorithms for exploration&quot;,&quot;author&quot;:[{&quot;family&quot;:&quot;Gershman&quot;,&quot;given&quot;:&quot;Samuel J.&quot;,&quot;parse-names&quot;:false,&quot;dropping-particle&quot;:&quot;&quot;,&quot;non-dropping-particle&quot;:&quot;&quot;}],&quot;container-title&quot;:&quot;Cognition&quot;,&quot;container-title-short&quot;:&quot;Cognition&quot;,&quot;accessed&quot;:{&quot;date-parts&quot;:[[2025,3,11]]},&quot;DOI&quot;:&quot;10.1016/J.COGNITION.2017.12.014&quot;,&quot;ISSN&quot;:&quot;0010-0277&quot;,&quot;PMID&quot;:&quot;29289795&quot;,&quot;issued&quot;:{&quot;date-parts&quot;:[[2018,4,1]]},&quot;page&quot;:&quot;34-42&quot;,&quot;abstract&quot;:&quot;The dilemma between information gathering (exploration) and reward seeking (exploitation) is a fundamental problem for reinforcement learning agents. How humans resolve this dilemma is still an open question, because experiments have provided equivocal evidence about the underlying algorithms used by humans. We show that two families of algorithms can be distinguished in terms of how uncertainty affects exploration. Algorithms based on uncertainty bonuses predict a change in response bias as a function of uncertainty, whereas algorithms based on sampling predict a change in response slope. Two experiments provide evidence for both bias and slope changes, and computational modeling confirms that a hybrid model is the best quantitative account of the data.&quot;,&quot;publisher&quot;:&quot;Elsevier&quot;,&quot;volume&quot;:&quot;173&quot;},&quot;isTemporary&quot;:false}]},{&quot;citationID&quot;:&quot;MENDELEY_CITATION_c70d4307-615f-49c0-87bd-4d9458afeeec&quot;,&quot;properties&quot;:{&quot;noteIndex&quot;:0},&quot;isEdited&quot;:false,&quot;manualOverride&quot;:{&quot;isManuallyOverridden&quot;:false,&quot;citeprocText&quot;:&quot;(Hewig et al., 2007)&quot;,&quot;manualOverrideText&quot;:&quot;&quot;},&quot;citationTag&quot;:&quot;MENDELEY_CITATION_v3_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&quot;,&quot;citationItems&quot;:[{&quot;id&quot;:&quot;a9977831-bd0d-329e-a316-b2e0c6b40466&quot;,&quot;itemData&quot;:{&quot;type&quot;:&quot;article-journal&quot;,&quot;id&quot;:&quot;a9977831-bd0d-329e-a316-b2e0c6b40466&quot;,&quot;title&quot;:&quot;Decision-Making in Blackjack: An Electrophysiological Analysis&quot;,&quot;author&quot;:[{&quot;family&quot;:&quot;Hewig&quot;,&quot;given&quot;:&quot;Johannes&quot;,&quot;parse-names&quot;:false,&quot;dropping-particle&quot;:&quot;&quot;,&quot;non-dropping-particle&quot;:&quot;&quot;},{&quot;family&quot;:&quot;Trippe&quot;,&quot;given&quot;:&quot;Ralf&quot;,&quot;parse-names&quot;:false,&quot;dropping-particle&quot;:&quot;&quot;,&quot;non-dropping-particle&quot;:&quot;&quot;},{&quot;family&quot;:&quot;Hecht&quot;,&quot;given&quot;:&quot;Holger&quot;,&quot;parse-names&quot;:false,&quot;dropping-particle&quot;:&quot;&quot;,&quot;non-dropping-particle&quot;:&quot;&quot;},{&quot;family&quot;:&quot;Coles&quot;,&quot;given&quot;:&quot;Michael G.H.&quot;,&quot;parse-names&quot;:false,&quot;dropping-particle&quot;:&quot;&quot;,&quot;non-dropping-particle&quot;:&quot;&quot;},{&quot;family&quot;:&quot;Holroyd&quot;,&quot;given&quot;:&quot;Clay B.&quot;,&quot;parse-names&quot;:false,&quot;dropping-particle&quot;:&quot;&quot;,&quot;non-dropping-particle&quot;:&quot;&quot;},{&quot;family&quot;:&quot;Miltner&quot;,&quot;given&quot;:&quot;Wolfgang H.R.&quot;,&quot;parse-names&quot;:false,&quot;dropping-particle&quot;:&quot;&quot;,&quot;non-dropping-particle&quot;:&quot;&quot;}],&quot;container-title&quot;:&quot;Cerebral Cortex&quot;,&quot;accessed&quot;:{&quot;date-parts&quot;:[[2024,3,27]]},&quot;DOI&quot;:&quot;10.1093/CERCOR/BHK040&quot;,&quot;ISSN&quot;:&quot;1047-3211&quot;,&quot;PMID&quot;:&quot;16723407&quot;,&quot;URL&quot;:&quot;https://dx.doi.org/10.1093/cercor/bhk040&quot;,&quot;issued&quot;:{&quot;date-parts&quot;:[[2007,4,1]]},&quot;page&quot;:&quot;865-877&quot;,&quot;abstract&quot;:&quot;Previous studies have identified a negative potential in the event-related potential (ERP), the error-related negativity (ERN), which is claimed to be triggered by a deviation from a reward expectation. Furthermore, this negativity is related to shifts in risk taking, strategic behavioral adjustments, and inhibition. We used a computer Blackjack gambling task to further examine the process associated with the ERN. Our findings are in line with the view that the ERN process is related to the degree of reward expectation. Furthermore, increased ERN amplitude is associated with the negative evaluation of ongoing decisions, and the amplitude of the ERN is directly related to risk-taking and decision-making behavior. However, the findings suggest that an explanation exclusively based on the deviation from a reward expectation may be insufficient and that the intention of the participants and the importance of a negative event for learning and behavioral change are crucial to the understanding of ERN phenomena. © The Author 2006. Published by Oxford University Press. All rights reserved.&quot;,&quot;publisher&quot;:&quot;Oxford Academic&quot;,&quot;issue&quot;:&quot;4&quot;,&quot;volume&quot;:&quot;17&quot;,&quot;container-title-short&quot;:&quot;&quot;},&quot;isTemporary&quot;:false}]},{&quot;citationID&quot;:&quot;MENDELEY_CITATION_bc376071-ee95-48ba-9875-d6ff9b4da2a3&quot;,&quot;properties&quot;:{&quot;noteIndex&quot;:0},&quot;isEdited&quot;:false,&quot;manualOverride&quot;:{&quot;isManuallyOverridden&quot;:false,&quot;citeprocText&quot;:&quot;(Sutton &amp;#38; Barto, 2018)&quot;,&quot;manualOverrideText&quot;:&quot;&quot;},&quot;citationTag&quot;:&quot;MENDELEY_CITATION_v3_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&quot;,&quot;citationItems&quot;:[{&quot;id&quot;:&quot;40051148-0594-361e-a1b6-b6ab404fd80e&quot;,&quot;itemData&quot;:{&quot;type&quot;:&quot;book&quot;,&quot;id&quot;:&quot;40051148-0594-361e-a1b6-b6ab404fd80e&quot;,&quot;title&quot;:&quot;Reinforcement Learning, second edition: An Introduction&quot;,&quot;author&quot;:[{&quot;family&quot;:&quot;Sutton&quot;,&quot;given&quot;:&quot;Richard S.&quot;,&quot;parse-names&quot;:false,&quot;dropping-particle&quot;:&quot;&quot;,&quot;non-dropping-particle&quot;:&quot;&quot;},{&quot;family&quot;:&quot;Barto&quot;,&quot;given&quot;:&quot;Andrew C.&quot;,&quot;parse-names&quot;:false,&quot;dropping-particle&quot;:&quot;&quot;,&quot;non-dropping-particle&quot;:&quot;&quot;}],&quot;accessed&quot;:{&quot;date-parts&quot;:[[2022,5,16]]},&quot;URL&quot;:&quot;https://books.google.ca/books?hl=en&amp;lr=&amp;id=uWV0DwAAQBAJ&amp;oi=fnd&amp;pg=PR7&amp;dq=Sutton,+R.S.,+Barto,+A.G.,&amp;ots=misGu70_i1&amp;sig=5cE3EkGhYGs0dRK2K0-w0z_AslM&amp;redir_esc=y#v=onepage&amp;q=Sutton%2C R.S.%2C Barto%2C A.G.%2C&amp;f=false&quot;,&quot;issued&quot;:{&quot;date-parts&quot;:[[2018]]},&quot;publisher-place&quot;:&quot;Cambridge, MA&quot;,&quot;publisher&quot;:&quot;MIT Press Journals&quot;,&quot;container-title-short&quot;:&quot;&quot;},&quot;isTemporary&quot;:false}]}]"/>
     <we:property name="MENDELEY_CITATIONS_STYLE" value="{&quot;id&quot;:&quot;https://www.zotero.org/styles/apa&quot;,&quot;title&quot;:&quot;American Psychological Association 7th edition&quot;,&quot;format&quot;:&quot;author-date&quot;,&quot;defaultLocale&quot;:null,&quot;isLocaleCodeValid&quot;:true}"/>
   </we:properties>
   <we:bindings/>
@@ -5345,7 +7443,7 @@
 </file>
 
 <file path=customXml/itemProps1.xml><?xml version="1.0" encoding="utf-8"?>
-<ds:datastoreItem xmlns:ds="http://schemas.openxmlformats.org/officeDocument/2006/customXml" ds:itemID="{E74022A5-FFBA-174E-BC07-66D6A54C53CC}">
+<ds:datastoreItem xmlns:ds="http://schemas.openxmlformats.org/officeDocument/2006/customXml" ds:itemID="{1F18DFCC-6936-E849-9471-031A5AA0E3F2}">
   <ds:schemaRefs>
     <ds:schemaRef ds:uri="http://schemas.openxmlformats.org/officeDocument/2006/bibliography"/>
   </ds:schemaRefs>

</xml_diff>